<commit_message>
docs: agregue un tercer procedimiento
</commit_message>
<xml_diff>
--- a/Base de datos/scritpDB/Procedmientos y Funciones.docx
+++ b/Base de datos/scritpDB/Procedmientos y Funciones.docx
@@ -1,10 +1,10 @@
 
 <file path=word/document.xml><?xml version="1.0" encoding="utf-8"?>
-<w:document xmlns:wpc="http://schemas.microsoft.com/office/word/2010/wordprocessingCanvas" xmlns:mc="http://schemas.openxmlformats.org/markup-compatibility/2006" xmlns:o="urn:schemas-microsoft-com:office:office" xmlns:r="http://schemas.openxmlformats.org/officeDocument/2006/relationships" xmlns:m="http://schemas.openxmlformats.org/officeDocument/2006/math" xmlns:v="urn:schemas-microsoft-com:vml" xmlns:wp14="http://schemas.microsoft.com/office/word/2010/wordprocessingDrawing" xmlns:wp="http://schemas.openxmlformats.org/drawingml/2006/wordprocessingDrawing" xmlns:w="http://schemas.openxmlformats.org/wordprocessingml/2006/main" xmlns:w14="http://schemas.microsoft.com/office/word/2010/wordml" xmlns:w10="urn:schemas-microsoft-com:office:word" xmlns:w15="http://schemas.microsoft.com/office/word/2012/wordml" xmlns:wpg="http://schemas.microsoft.com/office/word/2010/wordprocessingGroup" xmlns:wpi="http://schemas.microsoft.com/office/word/2010/wordprocessingInk" xmlns:wne="http://schemas.microsoft.com/office/word/2006/wordml" xmlns:wps="http://schemas.microsoft.com/office/word/2010/wordprocessingShape" xmlns:wpsCustomData="http://www.wps.cn/officeDocument/2013/wpsCustomData" mc:Ignorable="w14 w15 wp14">
+<w:document xmlns:wpc="http://schemas.microsoft.com/office/word/2010/wordprocessingCanvas" xmlns:cx="http://schemas.microsoft.com/office/drawing/2014/chartex" xmlns:mc="http://schemas.openxmlformats.org/markup-compatibility/2006" xmlns:o="urn:schemas-microsoft-com:office:office" xmlns:r="http://schemas.openxmlformats.org/officeDocument/2006/relationships" xmlns:m="http://schemas.openxmlformats.org/officeDocument/2006/math" xmlns:v="urn:schemas-microsoft-com:vml" xmlns:wp14="http://schemas.microsoft.com/office/word/2010/wordprocessingDrawing" xmlns:wp="http://schemas.openxmlformats.org/drawingml/2006/wordprocessingDrawing" xmlns:w10="urn:schemas-microsoft-com:office:word" xmlns:w="http://schemas.openxmlformats.org/wordprocessingml/2006/main" xmlns:w14="http://schemas.microsoft.com/office/word/2010/wordml" xmlns:w15="http://schemas.microsoft.com/office/word/2012/wordml" xmlns:w16se="http://schemas.microsoft.com/office/word/2015/wordml/symex" xmlns:wpg="http://schemas.microsoft.com/office/word/2010/wordprocessingGroup" xmlns:wpi="http://schemas.microsoft.com/office/word/2010/wordprocessingInk" xmlns:wne="http://schemas.microsoft.com/office/word/2006/wordml" xmlns:wps="http://schemas.microsoft.com/office/word/2010/wordprocessingShape" mc:Ignorable="w14 w15 w16se wp14">
   <w:body>
     <w:p>
       <w:pPr>
-        <w:pStyle w:val="4"/>
+        <w:pStyle w:val="NormalWeb"/>
         <w:spacing w:beforeAutospacing="0" w:afterAutospacing="0" w:line="12" w:lineRule="atLeast"/>
         <w:jc w:val="center"/>
         <w:rPr>
@@ -19,7 +19,7 @@
     </w:p>
     <w:p>
       <w:pPr>
-        <w:pStyle w:val="4"/>
+        <w:pStyle w:val="NormalWeb"/>
         <w:spacing w:beforeAutospacing="0" w:afterAutospacing="0" w:line="12" w:lineRule="atLeast"/>
         <w:jc w:val="center"/>
         <w:rPr>
@@ -34,7 +34,7 @@
     </w:p>
     <w:p>
       <w:pPr>
-        <w:pStyle w:val="4"/>
+        <w:pStyle w:val="NormalWeb"/>
         <w:spacing w:beforeAutospacing="0" w:afterAutospacing="0" w:line="12" w:lineRule="atLeast"/>
         <w:jc w:val="center"/>
         <w:rPr>
@@ -49,7 +49,7 @@
     </w:p>
     <w:p>
       <w:pPr>
-        <w:pStyle w:val="4"/>
+        <w:pStyle w:val="NormalWeb"/>
         <w:spacing w:beforeAutospacing="0" w:afterAutospacing="0" w:line="12" w:lineRule="atLeast"/>
         <w:jc w:val="center"/>
         <w:rPr>
@@ -81,17 +81,17 @@
       </w:pPr>
       <w:r>
         <w:rPr>
-          <w:rFonts w:ascii="SimSun" w:hAnsi="SimSun" w:eastAsia="SimSun" w:cs="SimSun"/>
+          <w:rFonts w:ascii="SimSun" w:eastAsia="SimSun" w:hAnsi="SimSun" w:cs="SimSun"/>
           <w:sz w:val="24"/>
           <w:szCs w:val="24"/>
           <w:lang w:bidi="ar"/>
         </w:rPr>
-        <w:br w:type="textWrapping"/>
-      </w:r>
-    </w:p>
-    <w:p>
-      <w:pPr>
-        <w:pStyle w:val="4"/>
+        <w:br/>
+      </w:r>
+    </w:p>
+    <w:p>
+      <w:pPr>
+        <w:pStyle w:val="NormalWeb"/>
         <w:spacing w:beforeAutospacing="0" w:afterAutospacing="0" w:line="12" w:lineRule="atLeast"/>
         <w:jc w:val="center"/>
         <w:rPr>
@@ -193,7 +193,7 @@
     </w:p>
     <w:p>
       <w:pPr>
-        <w:pStyle w:val="4"/>
+        <w:pStyle w:val="NormalWeb"/>
         <w:spacing w:beforeAutospacing="0" w:afterAutospacing="0" w:line="12" w:lineRule="atLeast"/>
         <w:jc w:val="center"/>
         <w:rPr>
@@ -210,23 +210,25 @@
           <w:sz w:val="26"/>
           <w:szCs w:val="26"/>
         </w:rPr>
-        <w:t>Paula Andrea Conde Aguja</w:t>
-      </w:r>
-    </w:p>
-    <w:p>
-      <w:pPr>
-        <w:pStyle w:val="4"/>
-        <w:spacing w:beforeAutospacing="0" w:afterAutospacing="0" w:line="12" w:lineRule="atLeast"/>
-        <w:jc w:val="center"/>
+        <w:t xml:space="preserve">Paula Andrea Conde </w:t>
+      </w:r>
+      <w:proofErr w:type="spellStart"/>
+      <w:r>
         <w:rPr>
           <w:rFonts w:ascii="SimSun" w:hAnsi="SimSun" w:cs="SimSun"/>
           <w:color w:val="000000"/>
           <w:sz w:val="26"/>
           <w:szCs w:val="26"/>
-          <w:lang w:val="es-CO"/>
-        </w:rPr>
-      </w:pPr>
-      <w:r>
+        </w:rPr>
+        <w:t>Aguja</w:t>
+      </w:r>
+      <w:proofErr w:type="spellEnd"/>
+    </w:p>
+    <w:p>
+      <w:pPr>
+        <w:pStyle w:val="NormalWeb"/>
+        <w:spacing w:beforeAutospacing="0" w:afterAutospacing="0" w:line="12" w:lineRule="atLeast"/>
+        <w:jc w:val="center"/>
         <w:rPr>
           <w:rFonts w:ascii="SimSun" w:hAnsi="SimSun" w:cs="SimSun"/>
           <w:color w:val="000000"/>
@@ -234,14 +236,8 @@
           <w:szCs w:val="26"/>
           <w:lang w:val="es-CO"/>
         </w:rPr>
-        <w:t>Camilo Andrey Diaz Sarmiento</w:t>
-      </w:r>
-    </w:p>
-    <w:p>
-      <w:pPr>
-        <w:pStyle w:val="4"/>
-        <w:spacing w:beforeAutospacing="0" w:afterAutospacing="0" w:line="12" w:lineRule="atLeast"/>
-        <w:jc w:val="center"/>
+      </w:pPr>
+      <w:r>
         <w:rPr>
           <w:rFonts w:ascii="SimSun" w:hAnsi="SimSun" w:cs="SimSun"/>
           <w:color w:val="000000"/>
@@ -249,7 +245,9 @@
           <w:szCs w:val="26"/>
           <w:lang w:val="es-CO"/>
         </w:rPr>
-      </w:pPr>
+        <w:t xml:space="preserve">Camilo </w:t>
+      </w:r>
+      <w:proofErr w:type="spellStart"/>
       <w:r>
         <w:rPr>
           <w:rFonts w:ascii="SimSun" w:hAnsi="SimSun" w:cs="SimSun"/>
@@ -258,34 +256,100 @@
           <w:szCs w:val="26"/>
           <w:lang w:val="es-CO"/>
         </w:rPr>
-        <w:t>Sharon Daniela Hernandez Puerto</w:t>
-      </w:r>
-    </w:p>
-    <w:p>
-      <w:pPr>
-        <w:pStyle w:val="4"/>
+        <w:t>Andrey</w:t>
+      </w:r>
+      <w:proofErr w:type="spellEnd"/>
+      <w:r>
+        <w:rPr>
+          <w:rFonts w:ascii="SimSun" w:hAnsi="SimSun" w:cs="SimSun"/>
+          <w:color w:val="000000"/>
+          <w:sz w:val="26"/>
+          <w:szCs w:val="26"/>
+          <w:lang w:val="es-CO"/>
+        </w:rPr>
+        <w:t xml:space="preserve"> </w:t>
+      </w:r>
+      <w:proofErr w:type="spellStart"/>
+      <w:r>
+        <w:rPr>
+          <w:rFonts w:ascii="SimSun" w:hAnsi="SimSun" w:cs="SimSun"/>
+          <w:color w:val="000000"/>
+          <w:sz w:val="26"/>
+          <w:szCs w:val="26"/>
+          <w:lang w:val="es-CO"/>
+        </w:rPr>
+        <w:t>Diaz</w:t>
+      </w:r>
+      <w:proofErr w:type="spellEnd"/>
+      <w:r>
+        <w:rPr>
+          <w:rFonts w:ascii="SimSun" w:hAnsi="SimSun" w:cs="SimSun"/>
+          <w:color w:val="000000"/>
+          <w:sz w:val="26"/>
+          <w:szCs w:val="26"/>
+          <w:lang w:val="es-CO"/>
+        </w:rPr>
+        <w:t xml:space="preserve"> Sarmiento</w:t>
+      </w:r>
+    </w:p>
+    <w:p>
+      <w:pPr>
+        <w:pStyle w:val="NormalWeb"/>
         <w:spacing w:beforeAutospacing="0" w:afterAutospacing="0" w:line="12" w:lineRule="atLeast"/>
         <w:jc w:val="center"/>
         <w:rPr>
           <w:rFonts w:ascii="SimSun" w:hAnsi="SimSun" w:cs="SimSun"/>
-          <w:lang w:val="es-CO" w:bidi="ar"/>
-        </w:rPr>
-      </w:pPr>
-      <w:r>
-        <w:rPr>
-          <w:rFonts w:ascii="SimSun" w:hAnsi="SimSun" w:cs="SimSun"/>
-          <w:lang w:val="es-CO" w:bidi="ar"/>
-        </w:rPr>
-        <w:t>Marcela Mosquera Jimenez</w:t>
-      </w:r>
-    </w:p>
-    <w:p>
-      <w:pPr>
-        <w:pStyle w:val="4"/>
+          <w:color w:val="000000"/>
+          <w:sz w:val="26"/>
+          <w:szCs w:val="26"/>
+          <w:lang w:val="es-CO"/>
+        </w:rPr>
+      </w:pPr>
+      <w:r>
+        <w:rPr>
+          <w:rFonts w:ascii="SimSun" w:hAnsi="SimSun" w:cs="SimSun"/>
+          <w:color w:val="000000"/>
+          <w:sz w:val="26"/>
+          <w:szCs w:val="26"/>
+          <w:lang w:val="es-CO"/>
+        </w:rPr>
+        <w:t>Sharon Daniela Hernandez Puerto</w:t>
+      </w:r>
+    </w:p>
+    <w:p>
+      <w:pPr>
+        <w:pStyle w:val="NormalWeb"/>
         <w:spacing w:beforeAutospacing="0" w:afterAutospacing="0" w:line="12" w:lineRule="atLeast"/>
         <w:jc w:val="center"/>
         <w:rPr>
           <w:rFonts w:ascii="SimSun" w:hAnsi="SimSun" w:cs="SimSun"/>
+          <w:lang w:val="es-CO" w:bidi="ar"/>
+        </w:rPr>
+      </w:pPr>
+      <w:r>
+        <w:rPr>
+          <w:rFonts w:ascii="SimSun" w:hAnsi="SimSun" w:cs="SimSun"/>
+          <w:lang w:val="es-CO" w:bidi="ar"/>
+        </w:rPr>
+        <w:t xml:space="preserve">Marcela Mosquera </w:t>
+      </w:r>
+      <w:proofErr w:type="spellStart"/>
+      <w:r>
+        <w:rPr>
+          <w:rFonts w:ascii="SimSun" w:hAnsi="SimSun" w:cs="SimSun"/>
+          <w:lang w:val="es-CO" w:bidi="ar"/>
+        </w:rPr>
+        <w:t>Jimenez</w:t>
+      </w:r>
+      <w:proofErr w:type="spellEnd"/>
+    </w:p>
+    <w:p>
+      <w:pPr>
+        <w:pStyle w:val="NormalWeb"/>
+        <w:spacing w:beforeAutospacing="0" w:afterAutospacing="0" w:line="12" w:lineRule="atLeast"/>
+        <w:jc w:val="center"/>
+        <w:rPr>
+          <w:rFonts w:ascii="SimSun" w:hAnsi="SimSun" w:cs="SimSun"/>
           <w:lang w:bidi="ar"/>
         </w:rPr>
       </w:pPr>
@@ -294,70 +358,95 @@
           <w:rFonts w:ascii="SimSun" w:hAnsi="SimSun" w:cs="SimSun"/>
           <w:lang w:val="es-CO" w:bidi="ar"/>
         </w:rPr>
-        <w:t>Joan Steven Sanchez Cely</w:t>
-      </w:r>
+        <w:t xml:space="preserve">Joan Steven </w:t>
+      </w:r>
+      <w:proofErr w:type="spellStart"/>
+      <w:r>
+        <w:rPr>
+          <w:rFonts w:ascii="SimSun" w:hAnsi="SimSun" w:cs="SimSun"/>
+          <w:lang w:val="es-CO" w:bidi="ar"/>
+        </w:rPr>
+        <w:t>Sanchez</w:t>
+      </w:r>
+      <w:proofErr w:type="spellEnd"/>
+      <w:r>
+        <w:rPr>
+          <w:rFonts w:ascii="SimSun" w:hAnsi="SimSun" w:cs="SimSun"/>
+          <w:lang w:val="es-CO" w:bidi="ar"/>
+        </w:rPr>
+        <w:t xml:space="preserve"> </w:t>
+      </w:r>
+      <w:proofErr w:type="spellStart"/>
+      <w:r>
+        <w:rPr>
+          <w:rFonts w:ascii="SimSun" w:hAnsi="SimSun" w:cs="SimSun"/>
+          <w:lang w:val="es-CO" w:bidi="ar"/>
+        </w:rPr>
+        <w:t>Cely</w:t>
+      </w:r>
+      <w:proofErr w:type="spellEnd"/>
       <w:r>
         <w:rPr>
           <w:rFonts w:ascii="SimSun" w:hAnsi="SimSun" w:cs="SimSun"/>
           <w:lang w:bidi="ar"/>
         </w:rPr>
-        <w:br w:type="textWrapping"/>
+        <w:br/>
       </w:r>
       <w:r>
         <w:rPr>
           <w:rFonts w:ascii="SimSun" w:hAnsi="SimSun" w:cs="SimSun"/>
           <w:lang w:bidi="ar"/>
         </w:rPr>
-        <w:br w:type="textWrapping"/>
+        <w:br/>
       </w:r>
       <w:r>
         <w:rPr>
           <w:rFonts w:ascii="SimSun" w:hAnsi="SimSun" w:cs="SimSun"/>
           <w:lang w:bidi="ar"/>
         </w:rPr>
-        <w:br w:type="textWrapping"/>
+        <w:br/>
       </w:r>
       <w:r>
         <w:rPr>
           <w:rFonts w:ascii="SimSun" w:hAnsi="SimSun" w:cs="SimSun"/>
           <w:lang w:bidi="ar"/>
         </w:rPr>
-        <w:br w:type="textWrapping"/>
+        <w:br/>
       </w:r>
       <w:r>
         <w:rPr>
           <w:rFonts w:ascii="SimSun" w:hAnsi="SimSun" w:cs="SimSun"/>
           <w:lang w:bidi="ar"/>
         </w:rPr>
-        <w:br w:type="textWrapping"/>
+        <w:br/>
       </w:r>
       <w:r>
         <w:rPr>
           <w:rFonts w:ascii="SimSun" w:hAnsi="SimSun" w:cs="SimSun"/>
           <w:lang w:bidi="ar"/>
         </w:rPr>
-        <w:br w:type="textWrapping"/>
+        <w:br/>
       </w:r>
       <w:r>
         <w:rPr>
           <w:rFonts w:ascii="SimSun" w:hAnsi="SimSun" w:cs="SimSun"/>
           <w:lang w:bidi="ar"/>
         </w:rPr>
-        <w:br w:type="textWrapping"/>
+        <w:br/>
       </w:r>
       <w:r>
         <w:rPr>
           <w:rFonts w:ascii="SimSun" w:hAnsi="SimSun" w:cs="SimSun"/>
           <w:lang w:bidi="ar"/>
         </w:rPr>
-        <w:br w:type="textWrapping"/>
+        <w:br/>
       </w:r>
     </w:p>
     <w:p>
       <w:pPr>
         <w:spacing w:after="240"/>
         <w:rPr>
-          <w:rFonts w:ascii="SimSun" w:hAnsi="SimSun" w:eastAsia="SimSun" w:cs="SimSun"/>
+          <w:rFonts w:ascii="SimSun" w:eastAsia="SimSun" w:hAnsi="SimSun" w:cs="SimSun"/>
           <w:sz w:val="24"/>
           <w:szCs w:val="24"/>
           <w:lang w:bidi="ar"/>
@@ -368,7 +457,7 @@
       <w:pPr>
         <w:spacing w:after="240"/>
         <w:rPr>
-          <w:rFonts w:ascii="SimSun" w:hAnsi="SimSun" w:eastAsia="SimSun" w:cs="SimSun"/>
+          <w:rFonts w:ascii="SimSun" w:eastAsia="SimSun" w:hAnsi="SimSun" w:cs="SimSun"/>
           <w:sz w:val="24"/>
           <w:szCs w:val="24"/>
           <w:lang w:bidi="ar"/>
@@ -379,7 +468,7 @@
       <w:pPr>
         <w:spacing w:after="240"/>
         <w:rPr>
-          <w:rFonts w:ascii="SimSun" w:hAnsi="SimSun" w:eastAsia="SimSun" w:cs="SimSun"/>
+          <w:rFonts w:ascii="SimSun" w:eastAsia="SimSun" w:hAnsi="SimSun" w:cs="SimSun"/>
           <w:sz w:val="24"/>
           <w:szCs w:val="24"/>
           <w:lang w:bidi="ar"/>
@@ -390,7 +479,7 @@
       <w:pPr>
         <w:spacing w:after="240"/>
         <w:rPr>
-          <w:rFonts w:ascii="SimSun" w:hAnsi="SimSun" w:eastAsia="SimSun" w:cs="SimSun"/>
+          <w:rFonts w:ascii="SimSun" w:eastAsia="SimSun" w:hAnsi="SimSun" w:cs="SimSun"/>
           <w:sz w:val="24"/>
           <w:szCs w:val="24"/>
           <w:lang w:bidi="ar"/>
@@ -401,7 +490,7 @@
       <w:pPr>
         <w:spacing w:after="240"/>
         <w:rPr>
-          <w:rFonts w:ascii="SimSun" w:hAnsi="SimSun" w:eastAsia="SimSun" w:cs="SimSun"/>
+          <w:rFonts w:ascii="SimSun" w:eastAsia="SimSun" w:hAnsi="SimSun" w:cs="SimSun"/>
           <w:sz w:val="24"/>
           <w:szCs w:val="24"/>
           <w:lang w:bidi="ar"/>
@@ -412,7 +501,7 @@
       <w:pPr>
         <w:spacing w:after="240"/>
         <w:rPr>
-          <w:rFonts w:ascii="SimSun" w:hAnsi="SimSun" w:eastAsia="SimSun" w:cs="SimSun"/>
+          <w:rFonts w:ascii="SimSun" w:eastAsia="SimSun" w:hAnsi="SimSun" w:cs="SimSun"/>
           <w:sz w:val="24"/>
           <w:szCs w:val="24"/>
           <w:lang w:bidi="ar"/>
@@ -421,7 +510,7 @@
     </w:p>
     <w:p>
       <w:pPr>
-        <w:pStyle w:val="4"/>
+        <w:pStyle w:val="NormalWeb"/>
         <w:spacing w:beforeAutospacing="0" w:afterAutospacing="0" w:line="12" w:lineRule="atLeast"/>
         <w:jc w:val="both"/>
         <w:rPr>
@@ -448,7 +537,7 @@
     </w:p>
     <w:p>
       <w:pPr>
-        <w:pStyle w:val="4"/>
+        <w:pStyle w:val="NormalWeb"/>
         <w:spacing w:beforeAutospacing="0" w:afterAutospacing="0" w:line="12" w:lineRule="atLeast"/>
         <w:jc w:val="both"/>
         <w:rPr>
@@ -459,7 +548,7 @@
     </w:p>
     <w:p>
       <w:pPr>
-        <w:pStyle w:val="4"/>
+        <w:pStyle w:val="NormalWeb"/>
         <w:spacing w:beforeAutospacing="0" w:afterAutospacing="0" w:line="12" w:lineRule="atLeast"/>
         <w:jc w:val="both"/>
       </w:pPr>
@@ -508,7 +597,7 @@
     <w:p/>
     <w:p>
       <w:pPr>
-        <w:pStyle w:val="4"/>
+        <w:pStyle w:val="NormalWeb"/>
         <w:spacing w:beforeAutospacing="0" w:afterAutospacing="0" w:line="12" w:lineRule="atLeast"/>
         <w:jc w:val="both"/>
       </w:pPr>
@@ -532,7 +621,7 @@
     <w:p/>
     <w:p>
       <w:pPr>
-        <w:pStyle w:val="4"/>
+        <w:pStyle w:val="NormalWeb"/>
         <w:spacing w:beforeAutospacing="0" w:afterAutospacing="0" w:line="12" w:lineRule="atLeast"/>
         <w:jc w:val="both"/>
         <w:rPr>
@@ -571,12 +660,8 @@
     <w:p/>
     <w:p>
       <w:pPr>
-        <w:numPr>
-          <w:numId w:val="0"/>
-        </w:numPr>
         <w:jc w:val="center"/>
         <w:rPr>
-          <w:rFonts w:hint="default"/>
           <w:b/>
           <w:bCs/>
           <w:sz w:val="24"/>
@@ -586,24 +671,20 @@
       </w:pPr>
       <w:r>
         <w:rPr>
-          <w:rFonts w:hint="default"/>
           <w:b/>
           <w:bCs/>
           <w:sz w:val="24"/>
           <w:szCs w:val="24"/>
           <w:lang w:val="es-CO"/>
         </w:rPr>
+        <w:lastRenderedPageBreak/>
         <w:t>FUNCION</w:t>
       </w:r>
     </w:p>
     <w:p>
       <w:pPr>
-        <w:numPr>
-          <w:numId w:val="0"/>
-        </w:numPr>
         <w:jc w:val="both"/>
         <w:rPr>
-          <w:rFonts w:hint="default"/>
           <w:b/>
           <w:bCs/>
           <w:sz w:val="24"/>
@@ -614,12 +695,8 @@
     </w:p>
     <w:p>
       <w:pPr>
-        <w:numPr>
-          <w:numId w:val="0"/>
-        </w:numPr>
         <w:jc w:val="center"/>
         <w:rPr>
-          <w:rFonts w:hint="default"/>
           <w:b/>
           <w:bCs/>
           <w:sz w:val="24"/>
@@ -660,6 +737,7 @@
       </w:pPr>
       <w:r>
         <w:rPr>
+          <w:noProof/>
           <w:lang w:val="es-CO" w:eastAsia="es-CO"/>
         </w:rPr>
         <w:drawing>
@@ -680,7 +758,7 @@
                     </pic:cNvPicPr>
                   </pic:nvPicPr>
                   <pic:blipFill>
-                    <a:blip r:embed="rId4"/>
+                    <a:blip r:embed="rId6"/>
                     <a:stretch>
                       <a:fillRect/>
                     </a:stretch>
@@ -744,14 +822,12 @@
     <w:p>
       <w:pPr>
         <w:rPr>
-          <w:rFonts w:hint="default"/>
-          <w:color w:val="0000FF"/>
-          <w:lang w:val="es-CO"/>
-        </w:rPr>
-      </w:pPr>
-      <w:r>
-        <w:rPr>
-          <w:rFonts w:hint="default"/>
+          <w:color w:val="0000FF"/>
+          <w:lang w:val="es-CO"/>
+        </w:rPr>
+      </w:pPr>
+      <w:r>
+        <w:rPr>
           <w:color w:val="0000FF"/>
           <w:lang w:val="es-CO"/>
         </w:rPr>
@@ -761,82 +837,129 @@
     <w:p>
       <w:pPr>
         <w:rPr>
-          <w:rFonts w:hint="default"/>
-          <w:color w:val="0000FF"/>
-          <w:lang w:val="es-CO"/>
-        </w:rPr>
-      </w:pPr>
-      <w:r>
-        <w:rPr>
-          <w:rFonts w:hint="default"/>
-          <w:color w:val="0000FF"/>
-          <w:lang w:val="es-CO"/>
-        </w:rPr>
-        <w:t xml:space="preserve"> DECLARE total int;</w:t>
-      </w:r>
-    </w:p>
-    <w:p>
-      <w:pPr>
-        <w:rPr>
-          <w:rFonts w:hint="default"/>
-          <w:color w:val="0000FF"/>
-          <w:lang w:val="es-CO"/>
-        </w:rPr>
-      </w:pPr>
-      <w:r>
-        <w:rPr>
-          <w:rFonts w:hint="default"/>
-          <w:color w:val="0000FF"/>
-          <w:lang w:val="es-CO"/>
-        </w:rPr>
-        <w:t xml:space="preserve"> SELECT COUNT(*) INTO total</w:t>
-      </w:r>
-    </w:p>
-    <w:p>
-      <w:pPr>
-        <w:rPr>
-          <w:rFonts w:hint="default"/>
-          <w:color w:val="0000FF"/>
-          <w:lang w:val="es-CO"/>
-        </w:rPr>
-      </w:pPr>
-      <w:r>
-        <w:rPr>
-          <w:rFonts w:hint="default"/>
-          <w:color w:val="0000FF"/>
-          <w:lang w:val="es-CO"/>
-        </w:rPr>
-        <w:t xml:space="preserve"> FROM reservacion</w:t>
-      </w:r>
-    </w:p>
-    <w:p>
-      <w:pPr>
-        <w:rPr>
-          <w:rFonts w:hint="default"/>
-          <w:color w:val="0000FF"/>
-          <w:lang w:val="es-CO"/>
-        </w:rPr>
-      </w:pPr>
-      <w:r>
-        <w:rPr>
-          <w:rFonts w:hint="default"/>
-          <w:color w:val="0000FF"/>
-          <w:lang w:val="es-CO"/>
-        </w:rPr>
-        <w:t xml:space="preserve"> WHERE fecha = fecha_r AND estado = 'reservado';</w:t>
-      </w:r>
-    </w:p>
-    <w:p>
-      <w:pPr>
-        <w:rPr>
-          <w:rFonts w:hint="default"/>
-          <w:color w:val="0000FF"/>
-          <w:lang w:val="es-CO"/>
-        </w:rPr>
-      </w:pPr>
-      <w:r>
-        <w:rPr>
-          <w:rFonts w:hint="default"/>
+          <w:color w:val="0000FF"/>
+          <w:lang w:val="es-CO"/>
+        </w:rPr>
+      </w:pPr>
+      <w:r>
+        <w:rPr>
+          <w:color w:val="0000FF"/>
+          <w:lang w:val="es-CO"/>
+        </w:rPr>
+        <w:t xml:space="preserve"> DECLARE total </w:t>
+      </w:r>
+      <w:proofErr w:type="spellStart"/>
+      <w:r>
+        <w:rPr>
+          <w:color w:val="0000FF"/>
+          <w:lang w:val="es-CO"/>
+        </w:rPr>
+        <w:t>int</w:t>
+      </w:r>
+      <w:proofErr w:type="spellEnd"/>
+      <w:r>
+        <w:rPr>
+          <w:color w:val="0000FF"/>
+          <w:lang w:val="es-CO"/>
+        </w:rPr>
+        <w:t>;</w:t>
+      </w:r>
+    </w:p>
+    <w:p>
+      <w:pPr>
+        <w:rPr>
+          <w:color w:val="0000FF"/>
+          <w:lang w:val="es-CO"/>
+        </w:rPr>
+      </w:pPr>
+      <w:r>
+        <w:rPr>
+          <w:color w:val="0000FF"/>
+          <w:lang w:val="es-CO"/>
+        </w:rPr>
+        <w:t xml:space="preserve"> SELECT </w:t>
+      </w:r>
+      <w:proofErr w:type="gramStart"/>
+      <w:r>
+        <w:rPr>
+          <w:color w:val="0000FF"/>
+          <w:lang w:val="es-CO"/>
+        </w:rPr>
+        <w:t>COUNT(</w:t>
+      </w:r>
+      <w:proofErr w:type="gramEnd"/>
+      <w:r>
+        <w:rPr>
+          <w:color w:val="0000FF"/>
+          <w:lang w:val="es-CO"/>
+        </w:rPr>
+        <w:t>*) INTO total</w:t>
+      </w:r>
+    </w:p>
+    <w:p>
+      <w:pPr>
+        <w:rPr>
+          <w:color w:val="0000FF"/>
+          <w:lang w:val="es-CO"/>
+        </w:rPr>
+      </w:pPr>
+      <w:r>
+        <w:rPr>
+          <w:color w:val="0000FF"/>
+          <w:lang w:val="es-CO"/>
+        </w:rPr>
+        <w:t xml:space="preserve"> FROM </w:t>
+      </w:r>
+      <w:proofErr w:type="spellStart"/>
+      <w:r>
+        <w:rPr>
+          <w:color w:val="0000FF"/>
+          <w:lang w:val="es-CO"/>
+        </w:rPr>
+        <w:t>reservacion</w:t>
+      </w:r>
+      <w:proofErr w:type="spellEnd"/>
+    </w:p>
+    <w:p>
+      <w:pPr>
+        <w:rPr>
+          <w:color w:val="0000FF"/>
+          <w:lang w:val="es-CO"/>
+        </w:rPr>
+      </w:pPr>
+      <w:r>
+        <w:rPr>
+          <w:color w:val="0000FF"/>
+          <w:lang w:val="es-CO"/>
+        </w:rPr>
+        <w:t xml:space="preserve"> WHERE fecha = </w:t>
+      </w:r>
+      <w:proofErr w:type="spellStart"/>
+      <w:r>
+        <w:rPr>
+          <w:color w:val="0000FF"/>
+          <w:lang w:val="es-CO"/>
+        </w:rPr>
+        <w:t>fecha_r</w:t>
+      </w:r>
+      <w:proofErr w:type="spellEnd"/>
+      <w:r>
+        <w:rPr>
+          <w:color w:val="0000FF"/>
+          <w:lang w:val="es-CO"/>
+        </w:rPr>
+        <w:t xml:space="preserve"> AND estado = 'reservado';</w:t>
+      </w:r>
+    </w:p>
+    <w:p>
+      <w:pPr>
+        <w:rPr>
+          <w:color w:val="0000FF"/>
+          <w:lang w:val="es-CO"/>
+        </w:rPr>
+      </w:pPr>
+      <w:r>
+        <w:rPr>
           <w:color w:val="0000FF"/>
           <w:lang w:val="es-CO"/>
         </w:rPr>
@@ -846,14 +969,12 @@
     <w:p>
       <w:pPr>
         <w:rPr>
-          <w:rFonts w:hint="default"/>
-          <w:color w:val="0000FF"/>
-          <w:lang w:val="es-CO"/>
-        </w:rPr>
-      </w:pPr>
-      <w:r>
-        <w:rPr>
-          <w:rFonts w:hint="default"/>
+          <w:color w:val="0000FF"/>
+          <w:lang w:val="es-CO"/>
+        </w:rPr>
+      </w:pPr>
+      <w:r>
+        <w:rPr>
           <w:color w:val="0000FF"/>
           <w:lang w:val="es-CO"/>
         </w:rPr>
@@ -863,14 +984,12 @@
     <w:p>
       <w:pPr>
         <w:rPr>
-          <w:rFonts w:hint="default"/>
-          <w:color w:val="0000FF"/>
-          <w:lang w:val="es-CO"/>
-        </w:rPr>
-      </w:pPr>
-      <w:r>
-        <w:rPr>
-          <w:rFonts w:hint="default"/>
+          <w:color w:val="0000FF"/>
+          <w:lang w:val="es-CO"/>
+        </w:rPr>
+      </w:pPr>
+      <w:r>
+        <w:rPr>
           <w:color w:val="0000FF"/>
           <w:lang w:val="es-CO"/>
         </w:rPr>
@@ -880,20 +999,14 @@
     <w:p>
       <w:pPr>
         <w:rPr>
-          <w:rFonts w:hint="default"/>
-          <w:lang w:val="es-CO"/>
-        </w:rPr>
-      </w:pPr>
-    </w:p>
-    <w:p>
-      <w:pPr>
-        <w:numPr>
-          <w:ilvl w:val="0"/>
-          <w:numId w:val="0"/>
-        </w:numPr>
+          <w:lang w:val="es-CO"/>
+        </w:rPr>
+      </w:pPr>
+    </w:p>
+    <w:p>
+      <w:pPr>
         <w:jc w:val="center"/>
         <w:rPr>
-          <w:rFonts w:hint="default"/>
           <w:b/>
           <w:bCs/>
           <w:sz w:val="24"/>
@@ -903,7 +1016,6 @@
       </w:pPr>
       <w:r>
         <w:rPr>
-          <w:rFonts w:hint="default"/>
           <w:b/>
           <w:bCs/>
           <w:sz w:val="24"/>
@@ -915,13 +1027,8 @@
     </w:p>
     <w:p>
       <w:pPr>
-        <w:numPr>
-          <w:ilvl w:val="0"/>
-          <w:numId w:val="0"/>
-        </w:numPr>
         <w:jc w:val="both"/>
         <w:rPr>
-          <w:rFonts w:hint="default"/>
           <w:b/>
           <w:bCs/>
           <w:sz w:val="24"/>
@@ -936,46 +1043,40 @@
           <w:ilvl w:val="0"/>
           <w:numId w:val="2"/>
         </w:numPr>
-        <w:ind w:leftChars="0"/>
-        <w:rPr>
-          <w:rFonts w:hint="default"/>
-          <w:lang w:val="es-CO"/>
-        </w:rPr>
-      </w:pPr>
-      <w:r>
-        <w:rPr>
-          <w:rFonts w:hint="default"/>
-          <w:lang w:val="es-CO"/>
-        </w:rPr>
-        <w:t xml:space="preserve">Necesito crear un procedimiento que me ayude a agregar un cliente de forma ágil y rápida, con todos sus campos. </w:t>
-      </w:r>
-    </w:p>
-    <w:p>
-      <w:pPr>
-        <w:numPr>
-          <w:numId w:val="0"/>
-        </w:numPr>
-        <w:rPr>
-          <w:rFonts w:hint="default"/>
-          <w:lang w:val="es-CO"/>
-        </w:rPr>
-      </w:pPr>
-    </w:p>
-    <w:p>
-      <w:pPr>
-        <w:numPr>
-          <w:numId w:val="0"/>
-        </w:numPr>
-        <w:rPr>
-          <w:rFonts w:hint="default"/>
-          <w:lang w:val="es-CO"/>
-        </w:rPr>
-      </w:pPr>
-      <w:bookmarkStart w:id="0" w:name="_GoBack"/>
-      <w:r>
-        <w:rPr>
-          <w:rFonts w:hint="default"/>
-          <w:lang w:val="es-CO"/>
+        <w:rPr>
+          <w:lang w:val="es-CO"/>
+        </w:rPr>
+      </w:pPr>
+      <w:r>
+        <w:rPr>
+          <w:lang w:val="es-CO"/>
+        </w:rPr>
+        <w:t>Necesito crear un procedimiento que me ayude a agregar un cliente de forma ágil y rápida, con todos sus</w:t>
+      </w:r>
+      <w:r>
+        <w:rPr>
+          <w:lang w:val="es-CO"/>
+        </w:rPr>
+        <w:t xml:space="preserve"> campos. </w:t>
+      </w:r>
+    </w:p>
+    <w:p>
+      <w:pPr>
+        <w:rPr>
+          <w:lang w:val="es-CO"/>
+        </w:rPr>
+      </w:pPr>
+    </w:p>
+    <w:p>
+      <w:pPr>
+        <w:rPr>
+          <w:lang w:val="es-CO"/>
+        </w:rPr>
+      </w:pPr>
+      <w:r>
+        <w:rPr>
+          <w:noProof/>
+          <w:lang w:val="es-CO" w:eastAsia="es-CO"/>
         </w:rPr>
         <w:drawing>
           <wp:inline distT="0" distB="0" distL="114300" distR="114300">
@@ -995,7 +1096,7 @@
                     </pic:cNvPicPr>
                   </pic:nvPicPr>
                   <pic:blipFill>
-                    <a:blip r:embed="rId5"/>
+                    <a:blip r:embed="rId7"/>
                     <a:stretch>
                       <a:fillRect/>
                     </a:stretch>
@@ -1015,26 +1116,17 @@
           </wp:inline>
         </w:drawing>
       </w:r>
-      <w:bookmarkEnd w:id="0"/>
-    </w:p>
-    <w:p>
-      <w:pPr>
-        <w:numPr>
-          <w:numId w:val="0"/>
-        </w:numPr>
-        <w:rPr>
-          <w:rFonts w:hint="default"/>
-          <w:lang w:val="es-CO"/>
-        </w:rPr>
-      </w:pPr>
-    </w:p>
-    <w:p>
-      <w:pPr>
-        <w:numPr>
-          <w:numId w:val="0"/>
-        </w:numPr>
-        <w:rPr>
-          <w:rFonts w:hint="default"/>
+    </w:p>
+    <w:p>
+      <w:pPr>
+        <w:rPr>
+          <w:lang w:val="es-CO"/>
+        </w:rPr>
+      </w:pPr>
+    </w:p>
+    <w:p>
+      <w:pPr>
+        <w:rPr>
           <w:b/>
           <w:bCs/>
           <w:lang w:val="es-CO"/>
@@ -1042,7 +1134,6 @@
       </w:pPr>
       <w:r>
         <w:rPr>
-          <w:rFonts w:hint="default"/>
           <w:b/>
           <w:bCs/>
           <w:lang w:val="es-CO"/>
@@ -1052,29 +1143,20 @@
     </w:p>
     <w:p>
       <w:pPr>
-        <w:numPr>
-          <w:numId w:val="0"/>
-        </w:numPr>
-        <w:rPr>
-          <w:rFonts w:hint="default"/>
-          <w:lang w:val="es-CO"/>
-        </w:rPr>
-      </w:pPr>
-    </w:p>
-    <w:p>
-      <w:pPr>
-        <w:numPr>
-          <w:numId w:val="0"/>
-        </w:numPr>
-        <w:rPr>
-          <w:rFonts w:hint="default"/>
-          <w:color w:val="0000FF"/>
-          <w:lang w:val="es-CO"/>
-        </w:rPr>
-      </w:pPr>
-      <w:r>
-        <w:rPr>
-          <w:rFonts w:hint="default"/>
+        <w:rPr>
+          <w:lang w:val="es-CO"/>
+        </w:rPr>
+      </w:pPr>
+    </w:p>
+    <w:p>
+      <w:pPr>
+        <w:rPr>
+          <w:color w:val="0000FF"/>
+          <w:lang w:val="es-CO"/>
+        </w:rPr>
+      </w:pPr>
+      <w:r>
+        <w:rPr>
           <w:color w:val="0000FF"/>
           <w:lang w:val="es-CO"/>
         </w:rPr>
@@ -1083,58 +1165,196 @@
     </w:p>
     <w:p>
       <w:pPr>
-        <w:numPr>
-          <w:numId w:val="0"/>
-        </w:numPr>
-        <w:rPr>
-          <w:rFonts w:hint="default"/>
-          <w:color w:val="0000FF"/>
-          <w:lang w:val="es-CO"/>
-        </w:rPr>
-      </w:pPr>
-      <w:r>
-        <w:rPr>
-          <w:rFonts w:hint="default"/>
-          <w:color w:val="0000FF"/>
-          <w:lang w:val="es-CO"/>
-        </w:rPr>
-        <w:t xml:space="preserve">    INSERT INTO cliente (id_doc, tipo_doc, nombre, apellido, num_celular,correo)</w:t>
-      </w:r>
-    </w:p>
-    <w:p>
-      <w:pPr>
-        <w:numPr>
-          <w:numId w:val="0"/>
-        </w:numPr>
-        <w:rPr>
-          <w:rFonts w:hint="default"/>
-          <w:color w:val="0000FF"/>
-          <w:lang w:val="es-CO"/>
-        </w:rPr>
-      </w:pPr>
-      <w:r>
-        <w:rPr>
-          <w:rFonts w:hint="default"/>
-          <w:color w:val="0000FF"/>
-          <w:lang w:val="es-CO"/>
-        </w:rPr>
-        <w:t xml:space="preserve">    VALUES (p_id_doc, p_tipo_doc, p_nombre, p_apellido, p_num_celular, c_correo);</w:t>
-      </w:r>
-    </w:p>
-    <w:p>
-      <w:pPr>
-        <w:numPr>
-          <w:numId w:val="0"/>
-        </w:numPr>
-        <w:rPr>
-          <w:rFonts w:hint="default"/>
-          <w:color w:val="0000FF"/>
-          <w:lang w:val="es-CO"/>
-        </w:rPr>
-      </w:pPr>
-      <w:r>
-        <w:rPr>
-          <w:rFonts w:hint="default"/>
+        <w:rPr>
+          <w:color w:val="0000FF"/>
+          <w:lang w:val="es-CO"/>
+        </w:rPr>
+      </w:pPr>
+      <w:r>
+        <w:rPr>
+          <w:color w:val="0000FF"/>
+          <w:lang w:val="es-CO"/>
+        </w:rPr>
+        <w:t xml:space="preserve">    INSERT INTO cliente (</w:t>
+      </w:r>
+      <w:proofErr w:type="spellStart"/>
+      <w:r>
+        <w:rPr>
+          <w:color w:val="0000FF"/>
+          <w:lang w:val="es-CO"/>
+        </w:rPr>
+        <w:t>id_doc</w:t>
+      </w:r>
+      <w:proofErr w:type="spellEnd"/>
+      <w:r>
+        <w:rPr>
+          <w:color w:val="0000FF"/>
+          <w:lang w:val="es-CO"/>
+        </w:rPr>
+        <w:t xml:space="preserve">, </w:t>
+      </w:r>
+      <w:proofErr w:type="spellStart"/>
+      <w:r>
+        <w:rPr>
+          <w:color w:val="0000FF"/>
+          <w:lang w:val="es-CO"/>
+        </w:rPr>
+        <w:t>tipo_doc</w:t>
+      </w:r>
+      <w:proofErr w:type="spellEnd"/>
+      <w:r>
+        <w:rPr>
+          <w:color w:val="0000FF"/>
+          <w:lang w:val="es-CO"/>
+        </w:rPr>
+        <w:t xml:space="preserve">, nombre, apellido, </w:t>
+      </w:r>
+      <w:proofErr w:type="spellStart"/>
+      <w:r>
+        <w:rPr>
+          <w:color w:val="0000FF"/>
+          <w:lang w:val="es-CO"/>
+        </w:rPr>
+        <w:t>num_</w:t>
+      </w:r>
+      <w:proofErr w:type="gramStart"/>
+      <w:r>
+        <w:rPr>
+          <w:color w:val="0000FF"/>
+          <w:lang w:val="es-CO"/>
+        </w:rPr>
+        <w:t>celular,correo</w:t>
+      </w:r>
+      <w:proofErr w:type="spellEnd"/>
+      <w:proofErr w:type="gramEnd"/>
+      <w:r>
+        <w:rPr>
+          <w:color w:val="0000FF"/>
+          <w:lang w:val="es-CO"/>
+        </w:rPr>
+        <w:t>)</w:t>
+      </w:r>
+    </w:p>
+    <w:p>
+      <w:pPr>
+        <w:rPr>
+          <w:color w:val="0000FF"/>
+          <w:lang w:val="es-CO"/>
+        </w:rPr>
+      </w:pPr>
+      <w:r>
+        <w:rPr>
+          <w:color w:val="0000FF"/>
+          <w:lang w:val="es-CO"/>
+        </w:rPr>
+        <w:t xml:space="preserve">    VALUES (</w:t>
+      </w:r>
+      <w:proofErr w:type="spellStart"/>
+      <w:r>
+        <w:rPr>
+          <w:color w:val="0000FF"/>
+          <w:lang w:val="es-CO"/>
+        </w:rPr>
+        <w:t>p_id_doc</w:t>
+      </w:r>
+      <w:proofErr w:type="spellEnd"/>
+      <w:r>
+        <w:rPr>
+          <w:color w:val="0000FF"/>
+          <w:lang w:val="es-CO"/>
+        </w:rPr>
+        <w:t xml:space="preserve">, </w:t>
+      </w:r>
+      <w:proofErr w:type="spellStart"/>
+      <w:r>
+        <w:rPr>
+          <w:color w:val="0000FF"/>
+          <w:lang w:val="es-CO"/>
+        </w:rPr>
+        <w:t>p_tipo_doc</w:t>
+      </w:r>
+      <w:proofErr w:type="spellEnd"/>
+      <w:r>
+        <w:rPr>
+          <w:color w:val="0000FF"/>
+          <w:lang w:val="es-CO"/>
+        </w:rPr>
+        <w:t xml:space="preserve">, </w:t>
+      </w:r>
+      <w:proofErr w:type="spellStart"/>
+      <w:r>
+        <w:rPr>
+          <w:color w:val="0000FF"/>
+          <w:lang w:val="es-CO"/>
+        </w:rPr>
+        <w:t>p_nombre</w:t>
+      </w:r>
+      <w:proofErr w:type="spellEnd"/>
+      <w:r>
+        <w:rPr>
+          <w:color w:val="0000FF"/>
+          <w:lang w:val="es-CO"/>
+        </w:rPr>
+        <w:t xml:space="preserve">, </w:t>
+      </w:r>
+      <w:proofErr w:type="spellStart"/>
+      <w:r>
+        <w:rPr>
+          <w:color w:val="0000FF"/>
+          <w:lang w:val="es-CO"/>
+        </w:rPr>
+        <w:t>p_apellido</w:t>
+      </w:r>
+      <w:proofErr w:type="spellEnd"/>
+      <w:r>
+        <w:rPr>
+          <w:color w:val="0000FF"/>
+          <w:lang w:val="es-CO"/>
+        </w:rPr>
+        <w:t xml:space="preserve">, </w:t>
+      </w:r>
+      <w:proofErr w:type="spellStart"/>
+      <w:r>
+        <w:rPr>
+          <w:color w:val="0000FF"/>
+          <w:lang w:val="es-CO"/>
+        </w:rPr>
+        <w:t>p_num_celular</w:t>
+      </w:r>
+      <w:proofErr w:type="spellEnd"/>
+      <w:r>
+        <w:rPr>
+          <w:color w:val="0000FF"/>
+          <w:lang w:val="es-CO"/>
+        </w:rPr>
+        <w:t>, </w:t>
+      </w:r>
+      <w:proofErr w:type="spellStart"/>
+      <w:r>
+        <w:rPr>
+          <w:color w:val="0000FF"/>
+          <w:lang w:val="es-CO"/>
+        </w:rPr>
+        <w:t>c_correo</w:t>
+      </w:r>
+      <w:proofErr w:type="spellEnd"/>
+      <w:r>
+        <w:rPr>
+          <w:color w:val="0000FF"/>
+          <w:lang w:val="es-CO"/>
+        </w:rPr>
+        <w:t>);</w:t>
+      </w:r>
+    </w:p>
+    <w:p>
+      <w:pPr>
+        <w:rPr>
+          <w:color w:val="0000FF"/>
+          <w:lang w:val="es-CO"/>
+        </w:rPr>
+      </w:pPr>
+      <w:r>
+        <w:rPr>
           <w:color w:val="0000FF"/>
           <w:lang w:val="es-CO"/>
         </w:rPr>
@@ -1143,19 +1363,14 @@
     </w:p>
     <w:p>
       <w:pPr>
-        <w:numPr>
-          <w:numId w:val="0"/>
-        </w:numPr>
-        <w:rPr>
-          <w:rFonts w:hint="default"/>
-          <w:lang w:val="es-CO"/>
-        </w:rPr>
-      </w:pPr>
-    </w:p>
-    <w:p>
-      <w:pPr>
-        <w:rPr>
-          <w:rFonts w:hint="default"/>
+        <w:rPr>
+          <w:lang w:val="es-CO"/>
+        </w:rPr>
+      </w:pPr>
+    </w:p>
+    <w:p>
+      <w:pPr>
+        <w:rPr>
           <w:lang w:val="es-CO"/>
         </w:rPr>
       </w:pPr>
@@ -1166,14 +1381,12 @@
           <w:ilvl w:val="0"/>
           <w:numId w:val="1"/>
         </w:numPr>
-        <w:ind w:left="0" w:leftChars="0" w:firstLine="0" w:firstLineChars="0"/>
-        <w:rPr>
-          <w:lang w:val="es-CO"/>
-        </w:rPr>
-      </w:pPr>
-      <w:r>
-        <w:rPr>
-          <w:rFonts w:hint="default"/>
+        <w:rPr>
+          <w:lang w:val="es-CO"/>
+        </w:rPr>
+      </w:pPr>
+      <w:r>
+        <w:rPr>
           <w:lang w:val="es-CO"/>
         </w:rPr>
         <w:t xml:space="preserve"> </w:t>
@@ -1182,7 +1395,13 @@
         <w:rPr>
           <w:lang w:val="es-CO"/>
         </w:rPr>
-        <w:t xml:space="preserve">Necesito un procedimiento que me permita crear una reservación para un cliente en un evento donde debe verificar que el evento tenga cupo disponible antes de guardar la reservación, si hay espacio que la guarde con estado “Confirmado” y si no que muestre un mensaje diciendo “No hay capacidad suficiente” </w:t>
+        <w:t>Necesito un procedimiento que me permita crear una reservación para un cliente en un evento donde debe verificar que el evento tenga cupo disponible antes de guardar la reservación, si hay espacio que la guarde con estado “Confirmado” y si no que muestre u</w:t>
+      </w:r>
+      <w:r>
+        <w:rPr>
+          <w:lang w:val="es-CO"/>
+        </w:rPr>
+        <w:t xml:space="preserve">n mensaje diciendo “No hay capacidad suficiente” </w:t>
       </w:r>
     </w:p>
     <w:p>
@@ -1213,6 +1432,7 @@
     <w:p>
       <w:r>
         <w:rPr>
+          <w:noProof/>
           <w:lang w:val="es-CO" w:eastAsia="es-CO"/>
         </w:rPr>
         <w:drawing>
@@ -1233,7 +1453,7 @@
                     </pic:cNvPicPr>
                   </pic:nvPicPr>
                   <pic:blipFill>
-                    <a:blip r:embed="rId6"/>
+                    <a:blip r:embed="rId8"/>
                     <a:srcRect b="62726"/>
                     <a:stretch>
                       <a:fillRect/>
@@ -1272,6 +1492,7 @@
         <w:rPr>
           <w:b/>
           <w:bCs/>
+          <w:noProof/>
           <w:lang w:val="es-CO" w:eastAsia="es-CO"/>
         </w:rPr>
         <mc:AlternateContent>
@@ -1332,11 +1553,12 @@
           </mc:Choice>
           <mc:Fallback>
             <w:pict>
-              <v:shape id="_x0000_s1026" o:spid="_x0000_s1026" o:spt="32" type="#_x0000_t32" style="position:absolute;left:0pt;flip:x;margin-left:373.7pt;margin-top:3.85pt;height:55.75pt;width:82.2pt;z-index:251659264;mso-width-relative:page;mso-height-relative:page;" filled="f" stroked="t" coordsize="21600,21600" o:gfxdata="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">
-                <v:fill on="f" focussize="0,0"/>
-                <v:stroke weight="1pt" color="#FF0000 [3204]" miterlimit="8" joinstyle="miter" endarrow="open"/>
-                <v:imagedata o:title=""/>
-                <o:lock v:ext="edit" aspectratio="f"/>
+              <v:shapetype w14:anchorId="48EDC0EC" id="_x0000_t32" coordsize="21600,21600" o:spt="32" o:oned="t" path="m,l21600,21600e" filled="f">
+                <v:path arrowok="t" fillok="f" o:connecttype="none"/>
+                <o:lock v:ext="edit" shapetype="t"/>
+              </v:shapetype>
+              <v:shape id="Conector recto de flecha 5" o:spid="_x0000_s1026" type="#_x0000_t32" style="position:absolute;margin-left:373.7pt;margin-top:3.85pt;width:82.2pt;height:55.75pt;flip:x;z-index:251659264;visibility:visible;mso-wrap-style:square;mso-wrap-distance-left:9pt;mso-wrap-distance-top:0;mso-wrap-distance-right:9pt;mso-wrap-distance-bottom:0;mso-position-horizontal:absolute;mso-position-horizontal-relative:text;mso-position-vertical:absolute;mso-position-vertical-relative:text" o:gfxdata="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" strokecolor="red" strokeweight="1pt">
+                <v:stroke endarrow="open" joinstyle="miter"/>
               </v:shape>
             </w:pict>
           </mc:Fallback>
@@ -1360,6 +1582,7 @@
       </w:pPr>
       <w:r>
         <w:rPr>
+          <w:noProof/>
           <w:lang w:val="es-CO" w:eastAsia="es-CO"/>
         </w:rPr>
         <w:drawing>
@@ -1380,7 +1603,7 @@
                     </pic:cNvPicPr>
                   </pic:nvPicPr>
                   <pic:blipFill>
-                    <a:blip r:embed="rId7"/>
+                    <a:blip r:embed="rId9"/>
                     <a:stretch>
                       <a:fillRect/>
                     </a:stretch>
@@ -1439,6 +1662,7 @@
     <w:p>
       <w:r>
         <w:rPr>
+          <w:noProof/>
           <w:lang w:val="es-CO" w:eastAsia="es-CO"/>
         </w:rPr>
         <w:drawing>
@@ -1459,7 +1683,7 @@
                     </pic:cNvPicPr>
                   </pic:nvPicPr>
                   <pic:blipFill>
-                    <a:blip r:embed="rId8"/>
+                    <a:blip r:embed="rId10"/>
                     <a:stretch>
                       <a:fillRect/>
                     </a:stretch>
@@ -1524,20 +1748,48 @@
         <w:rPr>
           <w:color w:val="0000FF"/>
         </w:rPr>
-        <w:t xml:space="preserve">    DECLARE capacidad INT;</w:t>
-      </w:r>
-    </w:p>
-    <w:p>
-      <w:pPr>
-        <w:rPr>
-          <w:color w:val="0000FF"/>
-        </w:rPr>
-      </w:pPr>
-      <w:r>
-        <w:rPr>
-          <w:color w:val="0000FF"/>
-        </w:rPr>
-        <w:t xml:space="preserve">    DECLARE reservadas INT;</w:t>
+        <w:t xml:space="preserve">    DECLARE </w:t>
+      </w:r>
+      <w:proofErr w:type="spellStart"/>
+      <w:r>
+        <w:rPr>
+          <w:color w:val="0000FF"/>
+        </w:rPr>
+        <w:t>capacidad</w:t>
+      </w:r>
+      <w:proofErr w:type="spellEnd"/>
+      <w:r>
+        <w:rPr>
+          <w:color w:val="0000FF"/>
+        </w:rPr>
+        <w:t xml:space="preserve"> INT;</w:t>
+      </w:r>
+    </w:p>
+    <w:p>
+      <w:pPr>
+        <w:rPr>
+          <w:color w:val="0000FF"/>
+        </w:rPr>
+      </w:pPr>
+      <w:r>
+        <w:rPr>
+          <w:color w:val="0000FF"/>
+        </w:rPr>
+        <w:t xml:space="preserve">    DECLARE </w:t>
+      </w:r>
+      <w:proofErr w:type="spellStart"/>
+      <w:r>
+        <w:rPr>
+          <w:color w:val="0000FF"/>
+        </w:rPr>
+        <w:t>reservadas</w:t>
+      </w:r>
+      <w:proofErr w:type="spellEnd"/>
+      <w:r>
+        <w:rPr>
+          <w:color w:val="0000FF"/>
+        </w:rPr>
+        <w:t xml:space="preserve"> INT;</w:t>
       </w:r>
     </w:p>
     <w:p>
@@ -1563,46 +1815,154 @@
         <w:rPr>
           <w:color w:val="0000FF"/>
         </w:rPr>
-        <w:t xml:space="preserve">    -- Obtener capacidad máxima del evento</w:t>
-      </w:r>
-    </w:p>
-    <w:p>
-      <w:pPr>
-        <w:rPr>
-          <w:color w:val="0000FF"/>
-        </w:rPr>
-      </w:pPr>
-      <w:r>
-        <w:rPr>
-          <w:color w:val="0000FF"/>
-        </w:rPr>
-        <w:t xml:space="preserve">    SELECT capacidad_max INTO capacidad</w:t>
-      </w:r>
-    </w:p>
-    <w:p>
-      <w:pPr>
-        <w:rPr>
-          <w:color w:val="0000FF"/>
-        </w:rPr>
-      </w:pPr>
-      <w:r>
-        <w:rPr>
-          <w:color w:val="0000FF"/>
-        </w:rPr>
-        <w:t xml:space="preserve">    FROM evento</w:t>
-      </w:r>
-    </w:p>
-    <w:p>
-      <w:pPr>
-        <w:rPr>
-          <w:color w:val="0000FF"/>
-        </w:rPr>
-      </w:pPr>
-      <w:r>
-        <w:rPr>
-          <w:color w:val="0000FF"/>
-        </w:rPr>
-        <w:t xml:space="preserve">    WHERE id_evento = id_evento_r;</w:t>
+        <w:t xml:space="preserve">    -- </w:t>
+      </w:r>
+      <w:proofErr w:type="spellStart"/>
+      <w:r>
+        <w:rPr>
+          <w:color w:val="0000FF"/>
+        </w:rPr>
+        <w:t>Obtener</w:t>
+      </w:r>
+      <w:proofErr w:type="spellEnd"/>
+      <w:r>
+        <w:rPr>
+          <w:color w:val="0000FF"/>
+        </w:rPr>
+        <w:t xml:space="preserve"> </w:t>
+      </w:r>
+      <w:proofErr w:type="spellStart"/>
+      <w:r>
+        <w:rPr>
+          <w:color w:val="0000FF"/>
+        </w:rPr>
+        <w:t>capacidad</w:t>
+      </w:r>
+      <w:proofErr w:type="spellEnd"/>
+      <w:r>
+        <w:rPr>
+          <w:color w:val="0000FF"/>
+        </w:rPr>
+        <w:t xml:space="preserve"> </w:t>
+      </w:r>
+      <w:proofErr w:type="spellStart"/>
+      <w:r>
+        <w:rPr>
+          <w:color w:val="0000FF"/>
+        </w:rPr>
+        <w:t>máxima</w:t>
+      </w:r>
+      <w:proofErr w:type="spellEnd"/>
+      <w:r>
+        <w:rPr>
+          <w:color w:val="0000FF"/>
+        </w:rPr>
+        <w:t xml:space="preserve"> del </w:t>
+      </w:r>
+      <w:proofErr w:type="spellStart"/>
+      <w:r>
+        <w:rPr>
+          <w:color w:val="0000FF"/>
+        </w:rPr>
+        <w:t>evento</w:t>
+      </w:r>
+      <w:proofErr w:type="spellEnd"/>
+    </w:p>
+    <w:p>
+      <w:pPr>
+        <w:rPr>
+          <w:color w:val="0000FF"/>
+        </w:rPr>
+      </w:pPr>
+      <w:r>
+        <w:rPr>
+          <w:color w:val="0000FF"/>
+        </w:rPr>
+        <w:t xml:space="preserve">    SELECT </w:t>
+      </w:r>
+      <w:proofErr w:type="spellStart"/>
+      <w:r>
+        <w:rPr>
+          <w:color w:val="0000FF"/>
+        </w:rPr>
+        <w:t>capacidad_max</w:t>
+      </w:r>
+      <w:proofErr w:type="spellEnd"/>
+      <w:r>
+        <w:rPr>
+          <w:color w:val="0000FF"/>
+        </w:rPr>
+        <w:t xml:space="preserve"> INTO </w:t>
+      </w:r>
+      <w:proofErr w:type="spellStart"/>
+      <w:r>
+        <w:rPr>
+          <w:color w:val="0000FF"/>
+        </w:rPr>
+        <w:t>capacidad</w:t>
+      </w:r>
+      <w:proofErr w:type="spellEnd"/>
+    </w:p>
+    <w:p>
+      <w:pPr>
+        <w:rPr>
+          <w:color w:val="0000FF"/>
+        </w:rPr>
+      </w:pPr>
+      <w:r>
+        <w:rPr>
+          <w:color w:val="0000FF"/>
+        </w:rPr>
+        <w:t xml:space="preserve">    FROM </w:t>
+      </w:r>
+      <w:proofErr w:type="spellStart"/>
+      <w:r>
+        <w:rPr>
+          <w:color w:val="0000FF"/>
+        </w:rPr>
+        <w:t>evento</w:t>
+      </w:r>
+      <w:proofErr w:type="spellEnd"/>
+    </w:p>
+    <w:p>
+      <w:pPr>
+        <w:rPr>
+          <w:color w:val="0000FF"/>
+        </w:rPr>
+      </w:pPr>
+      <w:r>
+        <w:rPr>
+          <w:color w:val="0000FF"/>
+        </w:rPr>
+        <w:t xml:space="preserve">    WHERE </w:t>
+      </w:r>
+      <w:proofErr w:type="spellStart"/>
+      <w:r>
+        <w:rPr>
+          <w:color w:val="0000FF"/>
+        </w:rPr>
+        <w:t>id_evento</w:t>
+      </w:r>
+      <w:proofErr w:type="spellEnd"/>
+      <w:r>
+        <w:rPr>
+          <w:color w:val="0000FF"/>
+        </w:rPr>
+        <w:t xml:space="preserve"> = </w:t>
+      </w:r>
+      <w:proofErr w:type="spellStart"/>
+      <w:r>
+        <w:rPr>
+          <w:color w:val="0000FF"/>
+        </w:rPr>
+        <w:t>id_evento_r</w:t>
+      </w:r>
+      <w:proofErr w:type="spellEnd"/>
+      <w:r>
+        <w:rPr>
+          <w:color w:val="0000FF"/>
+        </w:rPr>
+        <w:t>;</w:t>
       </w:r>
     </w:p>
     <w:p>
@@ -1628,79 +1988,299 @@
         <w:rPr>
           <w:color w:val="0000FF"/>
         </w:rPr>
-        <w:t xml:space="preserve">    -- Obtener cantidad total ya reservada para ese evento</w:t>
-      </w:r>
-    </w:p>
-    <w:p>
-      <w:pPr>
-        <w:rPr>
-          <w:color w:val="0000FF"/>
-        </w:rPr>
-      </w:pPr>
-      <w:r>
-        <w:rPr>
-          <w:color w:val="0000FF"/>
-        </w:rPr>
-        <w:t xml:space="preserve">    SELECT IFNULL(SUM(cantidad_persona), 0) INTO reservadas</w:t>
-      </w:r>
-    </w:p>
-    <w:p>
-      <w:pPr>
-        <w:rPr>
-          <w:color w:val="0000FF"/>
-        </w:rPr>
-      </w:pPr>
-      <w:r>
-        <w:rPr>
-          <w:color w:val="0000FF"/>
-        </w:rPr>
-        <w:t xml:space="preserve">    FROM reservacion</w:t>
-      </w:r>
-    </w:p>
-    <w:p>
-      <w:pPr>
-        <w:rPr>
-          <w:color w:val="0000FF"/>
-        </w:rPr>
-      </w:pPr>
-      <w:r>
-        <w:rPr>
-          <w:color w:val="0000FF"/>
-        </w:rPr>
-        <w:t xml:space="preserve">    WHERE id_evento = id_evento_r;</w:t>
-      </w:r>
-    </w:p>
-    <w:p>
-      <w:pPr>
-        <w:rPr>
-          <w:color w:val="0000FF"/>
-        </w:rPr>
-      </w:pPr>
-    </w:p>
-    <w:p>
-      <w:pPr>
-        <w:rPr>
-          <w:color w:val="0000FF"/>
-        </w:rPr>
-      </w:pPr>
-      <w:r>
-        <w:rPr>
-          <w:color w:val="0000FF"/>
-        </w:rPr>
-        <w:t xml:space="preserve">    -- Verificar si hay capacidad suficiente</w:t>
-      </w:r>
-    </w:p>
-    <w:p>
-      <w:pPr>
-        <w:rPr>
-          <w:color w:val="0000FF"/>
-        </w:rPr>
-      </w:pPr>
-      <w:r>
-        <w:rPr>
-          <w:color w:val="0000FF"/>
-        </w:rPr>
-        <w:t xml:space="preserve">    IF (capacidad - reservadas) &gt;= cantidad_personas_r </w:t>
+        <w:t xml:space="preserve">    -- </w:t>
+      </w:r>
+      <w:proofErr w:type="spellStart"/>
+      <w:r>
+        <w:rPr>
+          <w:color w:val="0000FF"/>
+        </w:rPr>
+        <w:t>Obtener</w:t>
+      </w:r>
+      <w:proofErr w:type="spellEnd"/>
+      <w:r>
+        <w:rPr>
+          <w:color w:val="0000FF"/>
+        </w:rPr>
+        <w:t xml:space="preserve"> </w:t>
+      </w:r>
+      <w:proofErr w:type="spellStart"/>
+      <w:r>
+        <w:rPr>
+          <w:color w:val="0000FF"/>
+        </w:rPr>
+        <w:t>cantidad</w:t>
+      </w:r>
+      <w:proofErr w:type="spellEnd"/>
+      <w:r>
+        <w:rPr>
+          <w:color w:val="0000FF"/>
+        </w:rPr>
+        <w:t xml:space="preserve"> total </w:t>
+      </w:r>
+      <w:proofErr w:type="spellStart"/>
+      <w:r>
+        <w:rPr>
+          <w:color w:val="0000FF"/>
+        </w:rPr>
+        <w:t>ya</w:t>
+      </w:r>
+      <w:proofErr w:type="spellEnd"/>
+      <w:r>
+        <w:rPr>
+          <w:color w:val="0000FF"/>
+        </w:rPr>
+        <w:t xml:space="preserve"> </w:t>
+      </w:r>
+      <w:proofErr w:type="spellStart"/>
+      <w:r>
+        <w:rPr>
+          <w:color w:val="0000FF"/>
+        </w:rPr>
+        <w:t>reservada</w:t>
+      </w:r>
+      <w:proofErr w:type="spellEnd"/>
+      <w:r>
+        <w:rPr>
+          <w:color w:val="0000FF"/>
+        </w:rPr>
+        <w:t xml:space="preserve"> para ese </w:t>
+      </w:r>
+      <w:proofErr w:type="spellStart"/>
+      <w:r>
+        <w:rPr>
+          <w:color w:val="0000FF"/>
+        </w:rPr>
+        <w:t>evento</w:t>
+      </w:r>
+      <w:proofErr w:type="spellEnd"/>
+    </w:p>
+    <w:p>
+      <w:pPr>
+        <w:rPr>
+          <w:color w:val="0000FF"/>
+        </w:rPr>
+      </w:pPr>
+      <w:r>
+        <w:rPr>
+          <w:color w:val="0000FF"/>
+        </w:rPr>
+        <w:t xml:space="preserve">    SELECT IFNULL(SUM(</w:t>
+      </w:r>
+      <w:proofErr w:type="spellStart"/>
+      <w:r>
+        <w:rPr>
+          <w:color w:val="0000FF"/>
+        </w:rPr>
+        <w:t>cantidad_persona</w:t>
+      </w:r>
+      <w:proofErr w:type="spellEnd"/>
+      <w:r>
+        <w:rPr>
+          <w:color w:val="0000FF"/>
+        </w:rPr>
+        <w:t xml:space="preserve">), 0) INTO </w:t>
+      </w:r>
+      <w:proofErr w:type="spellStart"/>
+      <w:r>
+        <w:rPr>
+          <w:color w:val="0000FF"/>
+        </w:rPr>
+        <w:t>reservadas</w:t>
+      </w:r>
+      <w:proofErr w:type="spellEnd"/>
+    </w:p>
+    <w:p>
+      <w:pPr>
+        <w:rPr>
+          <w:color w:val="0000FF"/>
+        </w:rPr>
+      </w:pPr>
+      <w:r>
+        <w:rPr>
+          <w:color w:val="0000FF"/>
+        </w:rPr>
+        <w:t xml:space="preserve">    FROM </w:t>
+      </w:r>
+      <w:proofErr w:type="spellStart"/>
+      <w:r>
+        <w:rPr>
+          <w:color w:val="0000FF"/>
+        </w:rPr>
+        <w:t>reservacion</w:t>
+      </w:r>
+      <w:proofErr w:type="spellEnd"/>
+    </w:p>
+    <w:p>
+      <w:pPr>
+        <w:rPr>
+          <w:color w:val="0000FF"/>
+        </w:rPr>
+      </w:pPr>
+      <w:r>
+        <w:rPr>
+          <w:color w:val="0000FF"/>
+        </w:rPr>
+        <w:t xml:space="preserve">    WHERE </w:t>
+      </w:r>
+      <w:proofErr w:type="spellStart"/>
+      <w:r>
+        <w:rPr>
+          <w:color w:val="0000FF"/>
+        </w:rPr>
+        <w:t>id_evento</w:t>
+      </w:r>
+      <w:proofErr w:type="spellEnd"/>
+      <w:r>
+        <w:rPr>
+          <w:color w:val="0000FF"/>
+        </w:rPr>
+        <w:t xml:space="preserve"> </w:t>
+      </w:r>
+      <w:r>
+        <w:rPr>
+          <w:color w:val="0000FF"/>
+        </w:rPr>
+        <w:t xml:space="preserve">= </w:t>
+      </w:r>
+      <w:proofErr w:type="spellStart"/>
+      <w:r>
+        <w:rPr>
+          <w:color w:val="0000FF"/>
+        </w:rPr>
+        <w:t>id_evento_r</w:t>
+      </w:r>
+      <w:proofErr w:type="spellEnd"/>
+      <w:r>
+        <w:rPr>
+          <w:color w:val="0000FF"/>
+        </w:rPr>
+        <w:t>;</w:t>
+      </w:r>
+    </w:p>
+    <w:p>
+      <w:pPr>
+        <w:rPr>
+          <w:color w:val="0000FF"/>
+        </w:rPr>
+      </w:pPr>
+    </w:p>
+    <w:p>
+      <w:pPr>
+        <w:rPr>
+          <w:color w:val="0000FF"/>
+        </w:rPr>
+      </w:pPr>
+      <w:r>
+        <w:rPr>
+          <w:color w:val="0000FF"/>
+        </w:rPr>
+        <w:t xml:space="preserve">    -- </w:t>
+      </w:r>
+      <w:proofErr w:type="spellStart"/>
+      <w:r>
+        <w:rPr>
+          <w:color w:val="0000FF"/>
+        </w:rPr>
+        <w:t>Verificar</w:t>
+      </w:r>
+      <w:proofErr w:type="spellEnd"/>
+      <w:r>
+        <w:rPr>
+          <w:color w:val="0000FF"/>
+        </w:rPr>
+        <w:t xml:space="preserve"> </w:t>
+      </w:r>
+      <w:proofErr w:type="spellStart"/>
+      <w:r>
+        <w:rPr>
+          <w:color w:val="0000FF"/>
+        </w:rPr>
+        <w:t>si</w:t>
+      </w:r>
+      <w:proofErr w:type="spellEnd"/>
+      <w:r>
+        <w:rPr>
+          <w:color w:val="0000FF"/>
+        </w:rPr>
+        <w:t xml:space="preserve"> hay </w:t>
+      </w:r>
+      <w:proofErr w:type="spellStart"/>
+      <w:r>
+        <w:rPr>
+          <w:color w:val="0000FF"/>
+        </w:rPr>
+        <w:t>capacidad</w:t>
+      </w:r>
+      <w:proofErr w:type="spellEnd"/>
+      <w:r>
+        <w:rPr>
+          <w:color w:val="0000FF"/>
+        </w:rPr>
+        <w:t xml:space="preserve"> </w:t>
+      </w:r>
+      <w:proofErr w:type="spellStart"/>
+      <w:r>
+        <w:rPr>
+          <w:color w:val="0000FF"/>
+        </w:rPr>
+        <w:t>suficiente</w:t>
+      </w:r>
+      <w:proofErr w:type="spellEnd"/>
+    </w:p>
+    <w:p>
+      <w:pPr>
+        <w:rPr>
+          <w:color w:val="0000FF"/>
+        </w:rPr>
+      </w:pPr>
+      <w:r>
+        <w:rPr>
+          <w:color w:val="0000FF"/>
+        </w:rPr>
+        <w:t xml:space="preserve">    IF (</w:t>
+      </w:r>
+      <w:proofErr w:type="spellStart"/>
+      <w:r>
+        <w:rPr>
+          <w:color w:val="0000FF"/>
+        </w:rPr>
+        <w:t>capacidad</w:t>
+      </w:r>
+      <w:proofErr w:type="spellEnd"/>
+      <w:r>
+        <w:rPr>
+          <w:color w:val="0000FF"/>
+        </w:rPr>
+        <w:t xml:space="preserve"> - </w:t>
+      </w:r>
+      <w:proofErr w:type="spellStart"/>
+      <w:r>
+        <w:rPr>
+          <w:color w:val="0000FF"/>
+        </w:rPr>
+        <w:t>reservadas</w:t>
+      </w:r>
+      <w:proofErr w:type="spellEnd"/>
+      <w:r>
+        <w:rPr>
+          <w:color w:val="0000FF"/>
+        </w:rPr>
+        <w:t xml:space="preserve">) &gt;= </w:t>
+      </w:r>
+      <w:proofErr w:type="spellStart"/>
+      <w:r>
+        <w:rPr>
+          <w:color w:val="0000FF"/>
+        </w:rPr>
+        <w:t>cantidad_personas_r</w:t>
+      </w:r>
+      <w:proofErr w:type="spellEnd"/>
+      <w:r>
+        <w:rPr>
+          <w:color w:val="0000FF"/>
+        </w:rPr>
+        <w:t xml:space="preserve"> </w:t>
       </w:r>
     </w:p>
     <w:p>
@@ -1726,46 +2306,250 @@
         <w:rPr>
           <w:color w:val="0000FF"/>
         </w:rPr>
-        <w:t xml:space="preserve">    INSERT INTO reservacion (</w:t>
-      </w:r>
-    </w:p>
-    <w:p>
-      <w:pPr>
-        <w:rPr>
-          <w:color w:val="0000FF"/>
-        </w:rPr>
-      </w:pPr>
-      <w:r>
-        <w:rPr>
-          <w:color w:val="0000FF"/>
-        </w:rPr>
-        <w:t xml:space="preserve">    id_doc, id_evento, cantidad_persona, descripcion, estado, num_mesa, fecha</w:t>
-      </w:r>
-    </w:p>
-    <w:p>
-      <w:pPr>
-        <w:rPr>
-          <w:color w:val="0000FF"/>
-        </w:rPr>
-      </w:pPr>
-      <w:r>
-        <w:rPr>
-          <w:color w:val="0000FF"/>
-        </w:rPr>
-        <w:t xml:space="preserve">    ) VALUES (id_doc_r, id_evento_r, cantidad_personas_r, descripcion_r, </w:t>
-      </w:r>
-    </w:p>
-    <w:p>
-      <w:pPr>
-        <w:rPr>
-          <w:color w:val="0000FF"/>
-        </w:rPr>
-      </w:pPr>
-      <w:r>
-        <w:rPr>
-          <w:color w:val="0000FF"/>
-        </w:rPr>
-        <w:t xml:space="preserve">      'reservacion', num_mesa_r, fecha_r);</w:t>
+        <w:t xml:space="preserve">    INSERT INTO </w:t>
+      </w:r>
+      <w:proofErr w:type="spellStart"/>
+      <w:r>
+        <w:rPr>
+          <w:color w:val="0000FF"/>
+        </w:rPr>
+        <w:t>reservacion</w:t>
+      </w:r>
+      <w:proofErr w:type="spellEnd"/>
+      <w:r>
+        <w:rPr>
+          <w:color w:val="0000FF"/>
+        </w:rPr>
+        <w:t xml:space="preserve"> (</w:t>
+      </w:r>
+    </w:p>
+    <w:p>
+      <w:pPr>
+        <w:rPr>
+          <w:color w:val="0000FF"/>
+        </w:rPr>
+      </w:pPr>
+      <w:r>
+        <w:rPr>
+          <w:color w:val="0000FF"/>
+        </w:rPr>
+        <w:t xml:space="preserve">    </w:t>
+      </w:r>
+      <w:proofErr w:type="spellStart"/>
+      <w:r>
+        <w:rPr>
+          <w:color w:val="0000FF"/>
+        </w:rPr>
+        <w:t>id_doc</w:t>
+      </w:r>
+      <w:proofErr w:type="spellEnd"/>
+      <w:r>
+        <w:rPr>
+          <w:color w:val="0000FF"/>
+        </w:rPr>
+        <w:t xml:space="preserve">, </w:t>
+      </w:r>
+      <w:proofErr w:type="spellStart"/>
+      <w:r>
+        <w:rPr>
+          <w:color w:val="0000FF"/>
+        </w:rPr>
+        <w:t>id_evento</w:t>
+      </w:r>
+      <w:proofErr w:type="spellEnd"/>
+      <w:r>
+        <w:rPr>
+          <w:color w:val="0000FF"/>
+        </w:rPr>
+        <w:t xml:space="preserve">, </w:t>
+      </w:r>
+      <w:proofErr w:type="spellStart"/>
+      <w:r>
+        <w:rPr>
+          <w:color w:val="0000FF"/>
+        </w:rPr>
+        <w:t>cantidad_persona</w:t>
+      </w:r>
+      <w:proofErr w:type="spellEnd"/>
+      <w:r>
+        <w:rPr>
+          <w:color w:val="0000FF"/>
+        </w:rPr>
+        <w:t xml:space="preserve">, </w:t>
+      </w:r>
+      <w:proofErr w:type="spellStart"/>
+      <w:r>
+        <w:rPr>
+          <w:color w:val="0000FF"/>
+        </w:rPr>
+        <w:t>descripcion</w:t>
+      </w:r>
+      <w:proofErr w:type="spellEnd"/>
+      <w:r>
+        <w:rPr>
+          <w:color w:val="0000FF"/>
+        </w:rPr>
+        <w:t xml:space="preserve">, </w:t>
+      </w:r>
+      <w:proofErr w:type="spellStart"/>
+      <w:r>
+        <w:rPr>
+          <w:color w:val="0000FF"/>
+        </w:rPr>
+        <w:t>estado</w:t>
+      </w:r>
+      <w:proofErr w:type="spellEnd"/>
+      <w:r>
+        <w:rPr>
+          <w:color w:val="0000FF"/>
+        </w:rPr>
+        <w:t xml:space="preserve">, </w:t>
+      </w:r>
+      <w:proofErr w:type="spellStart"/>
+      <w:r>
+        <w:rPr>
+          <w:color w:val="0000FF"/>
+        </w:rPr>
+        <w:t>num_mesa</w:t>
+      </w:r>
+      <w:proofErr w:type="spellEnd"/>
+      <w:r>
+        <w:rPr>
+          <w:color w:val="0000FF"/>
+        </w:rPr>
+        <w:t xml:space="preserve">, </w:t>
+      </w:r>
+      <w:proofErr w:type="spellStart"/>
+      <w:r>
+        <w:rPr>
+          <w:color w:val="0000FF"/>
+        </w:rPr>
+        <w:t>fecha</w:t>
+      </w:r>
+      <w:proofErr w:type="spellEnd"/>
+    </w:p>
+    <w:p>
+      <w:pPr>
+        <w:rPr>
+          <w:color w:val="0000FF"/>
+        </w:rPr>
+      </w:pPr>
+      <w:r>
+        <w:rPr>
+          <w:color w:val="0000FF"/>
+        </w:rPr>
+        <w:t xml:space="preserve">    ) VALUES (</w:t>
+      </w:r>
+      <w:proofErr w:type="spellStart"/>
+      <w:r>
+        <w:rPr>
+          <w:color w:val="0000FF"/>
+        </w:rPr>
+        <w:t>id_doc_r</w:t>
+      </w:r>
+      <w:proofErr w:type="spellEnd"/>
+      <w:r>
+        <w:rPr>
+          <w:color w:val="0000FF"/>
+        </w:rPr>
+        <w:t xml:space="preserve">, </w:t>
+      </w:r>
+      <w:proofErr w:type="spellStart"/>
+      <w:r>
+        <w:rPr>
+          <w:color w:val="0000FF"/>
+        </w:rPr>
+        <w:t>id_evento_r</w:t>
+      </w:r>
+      <w:proofErr w:type="spellEnd"/>
+      <w:r>
+        <w:rPr>
+          <w:color w:val="0000FF"/>
+        </w:rPr>
+        <w:t xml:space="preserve">, </w:t>
+      </w:r>
+      <w:proofErr w:type="spellStart"/>
+      <w:r>
+        <w:rPr>
+          <w:color w:val="0000FF"/>
+        </w:rPr>
+        <w:t>cantidad_personas_r</w:t>
+      </w:r>
+      <w:proofErr w:type="spellEnd"/>
+      <w:r>
+        <w:rPr>
+          <w:color w:val="0000FF"/>
+        </w:rPr>
+        <w:t xml:space="preserve">, </w:t>
+      </w:r>
+      <w:proofErr w:type="spellStart"/>
+      <w:r>
+        <w:rPr>
+          <w:color w:val="0000FF"/>
+        </w:rPr>
+        <w:t>descripcion_r</w:t>
+      </w:r>
+      <w:proofErr w:type="spellEnd"/>
+      <w:r>
+        <w:rPr>
+          <w:color w:val="0000FF"/>
+        </w:rPr>
+        <w:t xml:space="preserve">, </w:t>
+      </w:r>
+    </w:p>
+    <w:p>
+      <w:pPr>
+        <w:rPr>
+          <w:color w:val="0000FF"/>
+        </w:rPr>
+      </w:pPr>
+      <w:r>
+        <w:rPr>
+          <w:color w:val="0000FF"/>
+        </w:rPr>
+        <w:t xml:space="preserve">      '</w:t>
+      </w:r>
+      <w:proofErr w:type="spellStart"/>
+      <w:r>
+        <w:rPr>
+          <w:color w:val="0000FF"/>
+        </w:rPr>
+        <w:t>reservacion</w:t>
+      </w:r>
+      <w:proofErr w:type="spellEnd"/>
+      <w:r>
+        <w:rPr>
+          <w:color w:val="0000FF"/>
+        </w:rPr>
+        <w:t xml:space="preserve">', </w:t>
+      </w:r>
+      <w:proofErr w:type="spellStart"/>
+      <w:r>
+        <w:rPr>
+          <w:color w:val="0000FF"/>
+        </w:rPr>
+        <w:t>num_mesa_r</w:t>
+      </w:r>
+      <w:proofErr w:type="spellEnd"/>
+      <w:r>
+        <w:rPr>
+          <w:color w:val="0000FF"/>
+        </w:rPr>
+        <w:t xml:space="preserve">, </w:t>
+      </w:r>
+      <w:proofErr w:type="spellStart"/>
+      <w:r>
+        <w:rPr>
+          <w:color w:val="0000FF"/>
+        </w:rPr>
+        <w:t>fecha_r</w:t>
+      </w:r>
+      <w:proofErr w:type="spellEnd"/>
+      <w:r>
+        <w:rPr>
+          <w:color w:val="0000FF"/>
+        </w:rPr>
+        <w:t>);</w:t>
       </w:r>
     </w:p>
     <w:p>
@@ -1804,7 +2588,63 @@
         <w:rPr>
           <w:color w:val="0000FF"/>
         </w:rPr>
-        <w:t xml:space="preserve">    SET MESSAGE_TEXT = 'No hay suficiente capacidad para esta reservación';</w:t>
+        <w:t xml:space="preserve">    SET MESSAGE_TEXT = 'No hay </w:t>
+      </w:r>
+      <w:proofErr w:type="spellStart"/>
+      <w:r>
+        <w:rPr>
+          <w:color w:val="0000FF"/>
+        </w:rPr>
+        <w:t>suficiente</w:t>
+      </w:r>
+      <w:proofErr w:type="spellEnd"/>
+      <w:r>
+        <w:rPr>
+          <w:color w:val="0000FF"/>
+        </w:rPr>
+        <w:t xml:space="preserve"> </w:t>
+      </w:r>
+      <w:proofErr w:type="spellStart"/>
+      <w:r>
+        <w:rPr>
+          <w:color w:val="0000FF"/>
+        </w:rPr>
+        <w:t>capacidad</w:t>
+      </w:r>
+      <w:proofErr w:type="spellEnd"/>
+      <w:r>
+        <w:rPr>
+          <w:color w:val="0000FF"/>
+        </w:rPr>
+        <w:t xml:space="preserve"> para </w:t>
+      </w:r>
+      <w:proofErr w:type="spellStart"/>
+      <w:r>
+        <w:rPr>
+          <w:color w:val="0000FF"/>
+        </w:rPr>
+        <w:t>esta</w:t>
+      </w:r>
+      <w:proofErr w:type="spellEnd"/>
+      <w:r>
+        <w:rPr>
+          <w:color w:val="0000FF"/>
+        </w:rPr>
+        <w:t xml:space="preserve"> </w:t>
+      </w:r>
+      <w:proofErr w:type="spellStart"/>
+      <w:r>
+        <w:rPr>
+          <w:color w:val="0000FF"/>
+        </w:rPr>
+        <w:t>reservación</w:t>
+      </w:r>
+      <w:proofErr w:type="spellEnd"/>
+      <w:r>
+        <w:rPr>
+          <w:color w:val="0000FF"/>
+        </w:rPr>
+        <w:t>';</w:t>
       </w:r>
     </w:p>
     <w:p>
@@ -1833,8 +2673,512 @@
         <w:t>END</w:t>
       </w:r>
     </w:p>
-    <w:p/>
-    <w:p/>
+    <w:p>
+      <w:pPr>
+        <w:rPr>
+          <w:color w:val="0000FF"/>
+        </w:rPr>
+      </w:pPr>
+    </w:p>
+    <w:p>
+      <w:pPr>
+        <w:pStyle w:val="Prrafodelista"/>
+        <w:numPr>
+          <w:ilvl w:val="0"/>
+          <w:numId w:val="1"/>
+        </w:numPr>
+        <w:jc w:val="both"/>
+        <w:rPr>
+          <w:color w:val="000000" w:themeColor="text1"/>
+        </w:rPr>
+      </w:pPr>
+      <w:proofErr w:type="spellStart"/>
+      <w:r>
+        <w:rPr>
+          <w:color w:val="000000" w:themeColor="text1"/>
+        </w:rPr>
+        <w:t>Necesito</w:t>
+      </w:r>
+      <w:proofErr w:type="spellEnd"/>
+      <w:r>
+        <w:rPr>
+          <w:color w:val="000000" w:themeColor="text1"/>
+        </w:rPr>
+        <w:t xml:space="preserve"> </w:t>
+      </w:r>
+      <w:proofErr w:type="spellStart"/>
+      <w:r>
+        <w:rPr>
+          <w:color w:val="000000" w:themeColor="text1"/>
+        </w:rPr>
+        <w:t>crear</w:t>
+      </w:r>
+      <w:proofErr w:type="spellEnd"/>
+      <w:r>
+        <w:rPr>
+          <w:color w:val="000000" w:themeColor="text1"/>
+        </w:rPr>
+        <w:t xml:space="preserve"> </w:t>
+      </w:r>
+      <w:proofErr w:type="spellStart"/>
+      <w:r>
+        <w:rPr>
+          <w:color w:val="000000" w:themeColor="text1"/>
+        </w:rPr>
+        <w:t>una</w:t>
+      </w:r>
+      <w:proofErr w:type="spellEnd"/>
+      <w:r>
+        <w:rPr>
+          <w:color w:val="000000" w:themeColor="text1"/>
+        </w:rPr>
+        <w:t xml:space="preserve"> </w:t>
+      </w:r>
+      <w:proofErr w:type="spellStart"/>
+      <w:r>
+        <w:rPr>
+          <w:color w:val="000000" w:themeColor="text1"/>
+        </w:rPr>
+        <w:t>lista</w:t>
+      </w:r>
+      <w:proofErr w:type="spellEnd"/>
+      <w:r>
+        <w:rPr>
+          <w:color w:val="000000" w:themeColor="text1"/>
+        </w:rPr>
+        <w:t xml:space="preserve"> de </w:t>
+      </w:r>
+      <w:proofErr w:type="spellStart"/>
+      <w:r>
+        <w:rPr>
+          <w:color w:val="000000" w:themeColor="text1"/>
+        </w:rPr>
+        <w:t>mis</w:t>
+      </w:r>
+      <w:proofErr w:type="spellEnd"/>
+      <w:r>
+        <w:rPr>
+          <w:color w:val="000000" w:themeColor="text1"/>
+        </w:rPr>
+        <w:t xml:space="preserve"> </w:t>
+      </w:r>
+      <w:proofErr w:type="spellStart"/>
+      <w:r>
+        <w:rPr>
+          <w:color w:val="000000" w:themeColor="text1"/>
+        </w:rPr>
+        <w:t>clientes</w:t>
+      </w:r>
+      <w:proofErr w:type="spellEnd"/>
+      <w:r>
+        <w:rPr>
+          <w:color w:val="000000" w:themeColor="text1"/>
+        </w:rPr>
+        <w:t xml:space="preserve"> que me </w:t>
+      </w:r>
+      <w:proofErr w:type="spellStart"/>
+      <w:r>
+        <w:rPr>
+          <w:color w:val="000000" w:themeColor="text1"/>
+        </w:rPr>
+        <w:t>ayude</w:t>
+      </w:r>
+      <w:proofErr w:type="spellEnd"/>
+      <w:r>
+        <w:rPr>
+          <w:color w:val="000000" w:themeColor="text1"/>
+        </w:rPr>
+        <w:t xml:space="preserve"> a </w:t>
+      </w:r>
+      <w:proofErr w:type="spellStart"/>
+      <w:r>
+        <w:rPr>
+          <w:color w:val="000000" w:themeColor="text1"/>
+        </w:rPr>
+        <w:t>verificar</w:t>
+      </w:r>
+      <w:proofErr w:type="spellEnd"/>
+      <w:r>
+        <w:rPr>
+          <w:color w:val="000000" w:themeColor="text1"/>
+        </w:rPr>
+        <w:t xml:space="preserve"> </w:t>
+      </w:r>
+      <w:proofErr w:type="spellStart"/>
+      <w:r>
+        <w:rPr>
+          <w:color w:val="000000" w:themeColor="text1"/>
+        </w:rPr>
+        <w:t>cuales</w:t>
+      </w:r>
+      <w:proofErr w:type="spellEnd"/>
+      <w:r>
+        <w:rPr>
+          <w:color w:val="000000" w:themeColor="text1"/>
+        </w:rPr>
+        <w:t xml:space="preserve"> son las </w:t>
+      </w:r>
+      <w:proofErr w:type="spellStart"/>
+      <w:r>
+        <w:rPr>
+          <w:color w:val="000000" w:themeColor="text1"/>
+        </w:rPr>
+        <w:t>reservaciones</w:t>
+      </w:r>
+      <w:proofErr w:type="spellEnd"/>
+      <w:r>
+        <w:rPr>
+          <w:color w:val="000000" w:themeColor="text1"/>
+        </w:rPr>
+        <w:t xml:space="preserve"> que </w:t>
+      </w:r>
+      <w:proofErr w:type="spellStart"/>
+      <w:r>
+        <w:rPr>
+          <w:color w:val="000000" w:themeColor="text1"/>
+        </w:rPr>
+        <w:t>estan</w:t>
+      </w:r>
+      <w:proofErr w:type="spellEnd"/>
+      <w:r>
+        <w:rPr>
+          <w:color w:val="000000" w:themeColor="text1"/>
+        </w:rPr>
+        <w:t xml:space="preserve"> </w:t>
+      </w:r>
+      <w:proofErr w:type="spellStart"/>
+      <w:r>
+        <w:rPr>
+          <w:color w:val="000000" w:themeColor="text1"/>
+        </w:rPr>
+        <w:t>reservadas</w:t>
+      </w:r>
+      <w:proofErr w:type="spellEnd"/>
+      <w:r>
+        <w:rPr>
+          <w:color w:val="000000" w:themeColor="text1"/>
+        </w:rPr>
+        <w:t xml:space="preserve"> o </w:t>
+      </w:r>
+      <w:proofErr w:type="spellStart"/>
+      <w:r>
+        <w:rPr>
+          <w:color w:val="000000" w:themeColor="text1"/>
+        </w:rPr>
+        <w:t>confirmadas</w:t>
+      </w:r>
+      <w:proofErr w:type="spellEnd"/>
+      <w:r>
+        <w:rPr>
+          <w:color w:val="000000" w:themeColor="text1"/>
+        </w:rPr>
+        <w:t>.</w:t>
+      </w:r>
+    </w:p>
+    <w:p>
+      <w:pPr>
+        <w:jc w:val="both"/>
+        <w:rPr>
+          <w:color w:val="000000" w:themeColor="text1"/>
+        </w:rPr>
+      </w:pPr>
+      <w:r>
+        <w:drawing>
+          <wp:inline distT="0" distB="0" distL="0" distR="0" wp14:anchorId="4F38254A" wp14:editId="421D252A">
+            <wp:extent cx="2658576" cy="2533650"/>
+            <wp:effectExtent l="0" t="0" r="8890" b="0"/>
+            <wp:docPr id="6" name="Imagen 6"/>
+            <wp:cNvGraphicFramePr>
+              <a:graphicFrameLocks xmlns:a="http://schemas.openxmlformats.org/drawingml/2006/main" noChangeAspect="1"/>
+            </wp:cNvGraphicFramePr>
+            <a:graphic xmlns:a="http://schemas.openxmlformats.org/drawingml/2006/main">
+              <a:graphicData uri="http://schemas.openxmlformats.org/drawingml/2006/picture">
+                <pic:pic xmlns:pic="http://schemas.openxmlformats.org/drawingml/2006/picture">
+                  <pic:nvPicPr>
+                    <pic:cNvPr id="1" name=""/>
+                    <pic:cNvPicPr/>
+                  </pic:nvPicPr>
+                  <pic:blipFill>
+                    <a:blip r:embed="rId11"/>
+                    <a:stretch>
+                      <a:fillRect/>
+                    </a:stretch>
+                  </pic:blipFill>
+                  <pic:spPr>
+                    <a:xfrm>
+                      <a:off x="0" y="0"/>
+                      <a:ext cx="2658713" cy="2533780"/>
+                    </a:xfrm>
+                    <a:prstGeom prst="rect">
+                      <a:avLst/>
+                    </a:prstGeom>
+                  </pic:spPr>
+                </pic:pic>
+              </a:graphicData>
+            </a:graphic>
+          </wp:inline>
+        </w:drawing>
+      </w:r>
+    </w:p>
+    <w:p>
+      <w:pPr>
+        <w:rPr>
+          <w:color w:val="0070C0"/>
+        </w:rPr>
+      </w:pPr>
+      <w:bookmarkStart w:id="0" w:name="_GoBack"/>
+      <w:r>
+        <w:rPr>
+          <w:color w:val="0070C0"/>
+        </w:rPr>
+        <w:t>DELIMITER //</w:t>
+      </w:r>
+    </w:p>
+    <w:p>
+      <w:pPr>
+        <w:rPr>
+          <w:color w:val="0070C0"/>
+        </w:rPr>
+      </w:pPr>
+    </w:p>
+    <w:p>
+      <w:pPr>
+        <w:rPr>
+          <w:color w:val="0070C0"/>
+        </w:rPr>
+      </w:pPr>
+      <w:r>
+        <w:rPr>
+          <w:color w:val="0070C0"/>
+        </w:rPr>
+        <w:t xml:space="preserve">CREATE PROCEDURE </w:t>
+      </w:r>
+      <w:proofErr w:type="spellStart"/>
+      <w:r>
+        <w:rPr>
+          <w:color w:val="0070C0"/>
+        </w:rPr>
+        <w:t>lista_clientes_</w:t>
+      </w:r>
+      <w:proofErr w:type="gramStart"/>
+      <w:r>
+        <w:rPr>
+          <w:color w:val="0070C0"/>
+        </w:rPr>
+        <w:t>reservados</w:t>
+      </w:r>
+      <w:proofErr w:type="spellEnd"/>
+      <w:r>
+        <w:rPr>
+          <w:color w:val="0070C0"/>
+        </w:rPr>
+        <w:t>(</w:t>
+      </w:r>
+      <w:proofErr w:type="gramEnd"/>
+      <w:r>
+        <w:rPr>
+          <w:color w:val="0070C0"/>
+        </w:rPr>
+        <w:t>)</w:t>
+      </w:r>
+    </w:p>
+    <w:p>
+      <w:pPr>
+        <w:rPr>
+          <w:color w:val="0070C0"/>
+        </w:rPr>
+      </w:pPr>
+      <w:r>
+        <w:rPr>
+          <w:color w:val="0070C0"/>
+        </w:rPr>
+        <w:t>BEGIN</w:t>
+      </w:r>
+    </w:p>
+    <w:p>
+      <w:pPr>
+        <w:rPr>
+          <w:color w:val="0070C0"/>
+        </w:rPr>
+      </w:pPr>
+      <w:r>
+        <w:rPr>
+          <w:color w:val="0070C0"/>
+        </w:rPr>
+        <w:t xml:space="preserve">    SELECT DISTINCT </w:t>
+      </w:r>
+      <w:proofErr w:type="spellStart"/>
+      <w:r>
+        <w:rPr>
+          <w:color w:val="0070C0"/>
+        </w:rPr>
+        <w:t>c.id_doc</w:t>
+      </w:r>
+      <w:proofErr w:type="spellEnd"/>
+      <w:r>
+        <w:rPr>
+          <w:color w:val="0070C0"/>
+        </w:rPr>
+        <w:t xml:space="preserve">, </w:t>
+      </w:r>
+      <w:proofErr w:type="spellStart"/>
+      <w:proofErr w:type="gramStart"/>
+      <w:r>
+        <w:rPr>
+          <w:color w:val="0070C0"/>
+        </w:rPr>
+        <w:t>c.nombre</w:t>
+      </w:r>
+      <w:proofErr w:type="spellEnd"/>
+      <w:proofErr w:type="gramEnd"/>
+    </w:p>
+    <w:p>
+      <w:pPr>
+        <w:rPr>
+          <w:color w:val="0070C0"/>
+        </w:rPr>
+      </w:pPr>
+      <w:r>
+        <w:rPr>
+          <w:color w:val="0070C0"/>
+        </w:rPr>
+        <w:t xml:space="preserve">    FROM </w:t>
+      </w:r>
+      <w:proofErr w:type="spellStart"/>
+      <w:r>
+        <w:rPr>
+          <w:color w:val="0070C0"/>
+        </w:rPr>
+        <w:t>cliente</w:t>
+      </w:r>
+      <w:proofErr w:type="spellEnd"/>
+      <w:r>
+        <w:rPr>
+          <w:color w:val="0070C0"/>
+        </w:rPr>
+        <w:t xml:space="preserve"> as c</w:t>
+      </w:r>
+    </w:p>
+    <w:p>
+      <w:pPr>
+        <w:rPr>
+          <w:color w:val="0070C0"/>
+        </w:rPr>
+      </w:pPr>
+      <w:r>
+        <w:rPr>
+          <w:color w:val="0070C0"/>
+        </w:rPr>
+        <w:t xml:space="preserve">    JOIN </w:t>
+      </w:r>
+      <w:proofErr w:type="spellStart"/>
+      <w:r>
+        <w:rPr>
+          <w:color w:val="0070C0"/>
+        </w:rPr>
+        <w:t>reservacion</w:t>
+      </w:r>
+      <w:proofErr w:type="spellEnd"/>
+      <w:r>
+        <w:rPr>
+          <w:color w:val="0070C0"/>
+        </w:rPr>
+        <w:t xml:space="preserve"> as r ON </w:t>
+      </w:r>
+      <w:proofErr w:type="spellStart"/>
+      <w:r>
+        <w:rPr>
+          <w:color w:val="0070C0"/>
+        </w:rPr>
+        <w:t>c.id_doc</w:t>
+      </w:r>
+      <w:proofErr w:type="spellEnd"/>
+      <w:r>
+        <w:rPr>
+          <w:color w:val="0070C0"/>
+        </w:rPr>
+        <w:t xml:space="preserve"> = r.id_</w:t>
+      </w:r>
+    </w:p>
+    <w:p>
+      <w:pPr>
+        <w:rPr>
+          <w:color w:val="0070C0"/>
+        </w:rPr>
+      </w:pPr>
+      <w:r>
+        <w:rPr>
+          <w:color w:val="0070C0"/>
+        </w:rPr>
+        <w:t xml:space="preserve">    WHERE </w:t>
+      </w:r>
+      <w:proofErr w:type="spellStart"/>
+      <w:proofErr w:type="gramStart"/>
+      <w:r>
+        <w:rPr>
+          <w:color w:val="0070C0"/>
+        </w:rPr>
+        <w:t>r.estado</w:t>
+      </w:r>
+      <w:proofErr w:type="spellEnd"/>
+      <w:proofErr w:type="gramEnd"/>
+      <w:r>
+        <w:rPr>
+          <w:color w:val="0070C0"/>
+        </w:rPr>
+        <w:t xml:space="preserve"> = '</w:t>
+      </w:r>
+      <w:proofErr w:type="spellStart"/>
+      <w:r>
+        <w:rPr>
+          <w:color w:val="0070C0"/>
+        </w:rPr>
+        <w:t>reservado</w:t>
+      </w:r>
+      <w:proofErr w:type="spellEnd"/>
+      <w:r>
+        <w:rPr>
+          <w:color w:val="0070C0"/>
+        </w:rPr>
+        <w:t>';</w:t>
+      </w:r>
+    </w:p>
+    <w:p>
+      <w:pPr>
+        <w:rPr>
+          <w:color w:val="0070C0"/>
+        </w:rPr>
+      </w:pPr>
+      <w:r>
+        <w:rPr>
+          <w:color w:val="0070C0"/>
+        </w:rPr>
+        <w:t>END //</w:t>
+      </w:r>
+    </w:p>
+    <w:p>
+      <w:pPr>
+        <w:rPr>
+          <w:color w:val="0070C0"/>
+        </w:rPr>
+      </w:pPr>
+    </w:p>
+    <w:p>
+      <w:pPr>
+        <w:rPr>
+          <w:color w:val="0070C0"/>
+        </w:rPr>
+      </w:pPr>
+      <w:proofErr w:type="gramStart"/>
+      <w:r>
+        <w:rPr>
+          <w:color w:val="0070C0"/>
+        </w:rPr>
+        <w:t>DELIMITER ;</w:t>
+      </w:r>
+      <w:proofErr w:type="gramEnd"/>
+    </w:p>
+    <w:bookmarkEnd w:id="0"/>
     <w:p/>
     <w:p/>
     <w:p>
@@ -1847,20 +3191,20 @@
     <w:sectPr>
       <w:pgSz w:w="11906" w:h="16838"/>
       <w:pgMar w:top="1440" w:right="1800" w:bottom="1440" w:left="1800" w:header="720" w:footer="720" w:gutter="0"/>
-      <w:cols w:space="720" w:num="1"/>
-      <w:docGrid w:linePitch="360" w:charSpace="0"/>
+      <w:cols w:space="720"/>
+      <w:docGrid w:linePitch="360"/>
     </w:sectPr>
   </w:body>
 </w:document>
 </file>
 
 <file path=word/numbering.xml><?xml version="1.0" encoding="utf-8"?>
-<w:numbering xmlns:wpc="http://schemas.microsoft.com/office/word/2010/wordprocessingCanvas" xmlns:mc="http://schemas.openxmlformats.org/markup-compatibility/2006" xmlns:o="urn:schemas-microsoft-com:office:office" xmlns:r="http://schemas.openxmlformats.org/officeDocument/2006/relationships" xmlns:m="http://schemas.openxmlformats.org/officeDocument/2006/math" xmlns:v="urn:schemas-microsoft-com:vml" xmlns:wp14="http://schemas.microsoft.com/office/word/2010/wordprocessingDrawing" xmlns:wp="http://schemas.openxmlformats.org/drawingml/2006/wordprocessingDrawing" xmlns:w10="urn:schemas-microsoft-com:office:word" xmlns:w="http://schemas.openxmlformats.org/wordprocessingml/2006/main" xmlns:w14="http://schemas.microsoft.com/office/word/2010/wordml" xmlns:wpg="http://schemas.microsoft.com/office/word/2010/wordprocessingGroup" xmlns:wpi="http://schemas.microsoft.com/office/word/2010/wordprocessingInk" xmlns:wne="http://schemas.microsoft.com/office/word/2006/wordml" xmlns:wps="http://schemas.microsoft.com/office/word/2010/wordprocessingShape" xmlns:wpsCustomData="http://www.wps.cn/officeDocument/2013/wpsCustomData" mc:Ignorable="w14 wp14">
-  <w:abstractNum w:abstractNumId="0">
+<w:numbering xmlns:wpc="http://schemas.microsoft.com/office/word/2010/wordprocessingCanvas" xmlns:cx="http://schemas.microsoft.com/office/drawing/2014/chartex" xmlns:mc="http://schemas.openxmlformats.org/markup-compatibility/2006" xmlns:o="urn:schemas-microsoft-com:office:office" xmlns:r="http://schemas.openxmlformats.org/officeDocument/2006/relationships" xmlns:m="http://schemas.openxmlformats.org/officeDocument/2006/math" xmlns:v="urn:schemas-microsoft-com:vml" xmlns:wp14="http://schemas.microsoft.com/office/word/2010/wordprocessingDrawing" xmlns:wp="http://schemas.openxmlformats.org/drawingml/2006/wordprocessingDrawing" xmlns:w10="urn:schemas-microsoft-com:office:word" xmlns:w="http://schemas.openxmlformats.org/wordprocessingml/2006/main" xmlns:w14="http://schemas.microsoft.com/office/word/2010/wordml" xmlns:w15="http://schemas.microsoft.com/office/word/2012/wordml" xmlns:w16se="http://schemas.microsoft.com/office/word/2015/wordml/symex" xmlns:wpg="http://schemas.microsoft.com/office/word/2010/wordprocessingGroup" xmlns:wpi="http://schemas.microsoft.com/office/word/2010/wordprocessingInk" xmlns:wne="http://schemas.microsoft.com/office/word/2006/wordml" xmlns:wps="http://schemas.microsoft.com/office/word/2010/wordprocessingShape" mc:Ignorable="w14 w15 w16se wp14">
+  <w:abstractNum w:abstractNumId="0" w15:restartNumberingAfterBreak="0">
     <w:nsid w:val="80687F46"/>
     <w:multiLevelType w:val="singleLevel"/>
     <w:tmpl w:val="80687F46"/>
-    <w:lvl w:ilvl="0" w:tentative="0">
+    <w:lvl w:ilvl="0">
       <w:start w:val="1"/>
       <w:numFmt w:val="decimal"/>
       <w:suff w:val="space"/>
@@ -1868,11 +3212,11 @@
       <w:lvlJc w:val="left"/>
     </w:lvl>
   </w:abstractNum>
-  <w:abstractNum w:abstractNumId="1">
+  <w:abstractNum w:abstractNumId="1" w15:restartNumberingAfterBreak="0">
     <w:nsid w:val="50689EB5"/>
     <w:multiLevelType w:val="singleLevel"/>
     <w:tmpl w:val="50689EB5"/>
-    <w:lvl w:ilvl="0" w:tentative="0">
+    <w:lvl w:ilvl="0">
       <w:start w:val="1"/>
       <w:numFmt w:val="decimal"/>
       <w:suff w:val="space"/>
@@ -1890,189 +3234,321 @@
 </file>
 
 <file path=word/styles.xml><?xml version="1.0" encoding="utf-8"?>
-<w:styles xmlns:mc="http://schemas.openxmlformats.org/markup-compatibility/2006" xmlns:o="urn:schemas-microsoft-com:office:office" xmlns:r="http://schemas.openxmlformats.org/officeDocument/2006/relationships" xmlns:m="http://schemas.openxmlformats.org/officeDocument/2006/math" xmlns:v="urn:schemas-microsoft-com:vml" xmlns:w="http://schemas.openxmlformats.org/wordprocessingml/2006/main" xmlns:w14="http://schemas.microsoft.com/office/word/2010/wordml" xmlns:w10="urn:schemas-microsoft-com:office:word" xmlns:sl="http://schemas.openxmlformats.org/schemaLibrary/2006/main" xmlns:wpsCustomData="http://www.wps.cn/officeDocument/2013/wpsCustomData" mc:Ignorable="w14">
+<w:styles xmlns:mc="http://schemas.openxmlformats.org/markup-compatibility/2006" xmlns:r="http://schemas.openxmlformats.org/officeDocument/2006/relationships" xmlns:w="http://schemas.openxmlformats.org/wordprocessingml/2006/main" xmlns:w14="http://schemas.microsoft.com/office/word/2010/wordml" xmlns:w15="http://schemas.microsoft.com/office/word/2012/wordml" xmlns:w16se="http://schemas.microsoft.com/office/word/2015/wordml/symex" mc:Ignorable="w14 w15 w16se">
   <w:docDefaults>
     <w:rPrDefault>
       <w:rPr>
-        <w:rFonts w:asciiTheme="minorHAnsi" w:hAnsiTheme="minorHAnsi" w:eastAsiaTheme="minorEastAsia" w:cstheme="minorBidi"/>
+        <w:rFonts w:asciiTheme="minorHAnsi" w:eastAsiaTheme="minorEastAsia" w:hAnsiTheme="minorHAnsi" w:cstheme="minorBidi"/>
+        <w:lang w:val="es-CO" w:eastAsia="es-CO" w:bidi="ar-SA"/>
       </w:rPr>
     </w:rPrDefault>
     <w:pPrDefault/>
   </w:docDefaults>
-  <w:latentStyles w:count="260" w:defQFormat="0" w:defUnhideWhenUsed="1" w:defSemiHidden="1" w:defUIPriority="99" w:defLockedState="0">
-    <w:lsdException w:qFormat="1" w:unhideWhenUsed="0" w:uiPriority="0" w:semiHidden="0" w:name="Normal"/>
-    <w:lsdException w:qFormat="1" w:unhideWhenUsed="0" w:uiPriority="0" w:semiHidden="0" w:name="heading 1"/>
-    <w:lsdException w:qFormat="1" w:uiPriority="0" w:name="heading 2"/>
-    <w:lsdException w:qFormat="1" w:uiPriority="0" w:name="heading 3"/>
-    <w:lsdException w:qFormat="1" w:uiPriority="0" w:name="heading 4"/>
-    <w:lsdException w:qFormat="1" w:uiPriority="0" w:name="heading 5"/>
-    <w:lsdException w:qFormat="1" w:uiPriority="0" w:name="heading 6"/>
-    <w:lsdException w:qFormat="1" w:uiPriority="0" w:name="heading 7"/>
-    <w:lsdException w:qFormat="1" w:uiPriority="0" w:name="heading 8"/>
-    <w:lsdException w:qFormat="1" w:uiPriority="0" w:name="heading 9"/>
-    <w:lsdException w:unhideWhenUsed="0" w:uiPriority="0" w:semiHidden="0" w:name="index 1"/>
-    <w:lsdException w:unhideWhenUsed="0" w:uiPriority="0" w:semiHidden="0" w:name="index 2"/>
-    <w:lsdException w:unhideWhenUsed="0" w:uiPriority="0" w:semiHidden="0" w:name="index 3"/>
-    <w:lsdException w:unhideWhenUsed="0" w:uiPriority="0" w:semiHidden="0" w:name="index 4"/>
-    <w:lsdException w:unhideWhenUsed="0" w:uiPriority="0" w:semiHidden="0" w:name="index 5"/>
-    <w:lsdException w:unhideWhenUsed="0" w:uiPriority="0" w:semiHidden="0" w:name="index 6"/>
-    <w:lsdException w:unhideWhenUsed="0" w:uiPriority="0" w:semiHidden="0" w:name="index 7"/>
-    <w:lsdException w:unhideWhenUsed="0" w:uiPriority="0" w:semiHidden="0" w:name="index 8"/>
-    <w:lsdException w:unhideWhenUsed="0" w:uiPriority="0" w:semiHidden="0" w:name="index 9"/>
-    <w:lsdException w:unhideWhenUsed="0" w:uiPriority="0" w:semiHidden="0" w:name="toc 1"/>
-    <w:lsdException w:unhideWhenUsed="0" w:uiPriority="0" w:semiHidden="0" w:name="toc 2"/>
-    <w:lsdException w:unhideWhenUsed="0" w:uiPriority="0" w:semiHidden="0" w:name="toc 3"/>
-    <w:lsdException w:unhideWhenUsed="0" w:uiPriority="0" w:semiHidden="0" w:name="toc 4"/>
-    <w:lsdException w:unhideWhenUsed="0" w:uiPriority="0" w:semiHidden="0" w:name="toc 5"/>
-    <w:lsdException w:unhideWhenUsed="0" w:uiPriority="0" w:semiHidden="0" w:name="toc 6"/>
-    <w:lsdException w:unhideWhenUsed="0" w:uiPriority="0" w:semiHidden="0" w:name="toc 7"/>
-    <w:lsdException w:unhideWhenUsed="0" w:uiPriority="0" w:semiHidden="0" w:name="toc 8"/>
-    <w:lsdException w:unhideWhenUsed="0" w:uiPriority="0" w:semiHidden="0" w:name="toc 9"/>
-    <w:lsdException w:unhideWhenUsed="0" w:uiPriority="0" w:semiHidden="0" w:name="Normal Indent"/>
-    <w:lsdException w:unhideWhenUsed="0" w:uiPriority="0" w:semiHidden="0" w:name="footnote text"/>
-    <w:lsdException w:unhideWhenUsed="0" w:uiPriority="0" w:semiHidden="0" w:name="annotation text"/>
-    <w:lsdException w:unhideWhenUsed="0" w:uiPriority="0" w:semiHidden="0" w:name="header"/>
-    <w:lsdException w:unhideWhenUsed="0" w:uiPriority="0" w:semiHidden="0" w:name="footer"/>
-    <w:lsdException w:unhideWhenUsed="0" w:uiPriority="0" w:semiHidden="0" w:name="index heading"/>
-    <w:lsdException w:qFormat="1" w:uiPriority="0" w:name="caption"/>
-    <w:lsdException w:unhideWhenUsed="0" w:uiPriority="0" w:semiHidden="0" w:name="table of figures"/>
-    <w:lsdException w:unhideWhenUsed="0" w:uiPriority="0" w:semiHidden="0" w:name="envelope address"/>
-    <w:lsdException w:unhideWhenUsed="0" w:uiPriority="0" w:semiHidden="0" w:name="envelope return"/>
-    <w:lsdException w:unhideWhenUsed="0" w:uiPriority="0" w:semiHidden="0" w:name="footnote reference"/>
-    <w:lsdException w:unhideWhenUsed="0" w:uiPriority="0" w:semiHidden="0" w:name="annotation reference"/>
-    <w:lsdException w:unhideWhenUsed="0" w:uiPriority="0" w:semiHidden="0" w:name="line number"/>
-    <w:lsdException w:unhideWhenUsed="0" w:uiPriority="0" w:semiHidden="0" w:name="page number"/>
-    <w:lsdException w:unhideWhenUsed="0" w:uiPriority="0" w:semiHidden="0" w:name="endnote reference"/>
-    <w:lsdException w:unhideWhenUsed="0" w:uiPriority="0" w:semiHidden="0" w:name="endnote text"/>
-    <w:lsdException w:unhideWhenUsed="0" w:uiPriority="0" w:semiHidden="0" w:name="table of authorities"/>
-    <w:lsdException w:unhideWhenUsed="0" w:uiPriority="0" w:semiHidden="0" w:name="macro"/>
-    <w:lsdException w:unhideWhenUsed="0" w:uiPriority="0" w:semiHidden="0" w:name="toa heading"/>
-    <w:lsdException w:unhideWhenUsed="0" w:uiPriority="0" w:semiHidden="0" w:name="List"/>
-    <w:lsdException w:unhideWhenUsed="0" w:uiPriority="0" w:semiHidden="0" w:name="List Bullet"/>
-    <w:lsdException w:unhideWhenUsed="0" w:uiPriority="0" w:semiHidden="0" w:name="List Number"/>
-    <w:lsdException w:unhideWhenUsed="0" w:uiPriority="0" w:semiHidden="0" w:name="List 2"/>
-    <w:lsdException w:unhideWhenUsed="0" w:uiPriority="0" w:semiHidden="0" w:name="List 3"/>
-    <w:lsdException w:unhideWhenUsed="0" w:uiPriority="0" w:semiHidden="0" w:name="List 4"/>
-    <w:lsdException w:unhideWhenUsed="0" w:uiPriority="0" w:semiHidden="0" w:name="List 5"/>
-    <w:lsdException w:unhideWhenUsed="0" w:uiPriority="0" w:semiHidden="0" w:name="List Bullet 2"/>
-    <w:lsdException w:unhideWhenUsed="0" w:uiPriority="0" w:semiHidden="0" w:name="List Bullet 3"/>
-    <w:lsdException w:unhideWhenUsed="0" w:uiPriority="0" w:semiHidden="0" w:name="List Bullet 4"/>
-    <w:lsdException w:unhideWhenUsed="0" w:uiPriority="0" w:semiHidden="0" w:name="List Bullet 5"/>
-    <w:lsdException w:unhideWhenUsed="0" w:uiPriority="0" w:semiHidden="0" w:name="List Number 2"/>
-    <w:lsdException w:unhideWhenUsed="0" w:uiPriority="0" w:semiHidden="0" w:name="List Number 3"/>
-    <w:lsdException w:unhideWhenUsed="0" w:uiPriority="0" w:semiHidden="0" w:name="List Number 4"/>
-    <w:lsdException w:unhideWhenUsed="0" w:uiPriority="0" w:semiHidden="0" w:name="List Number 5"/>
-    <w:lsdException w:qFormat="1" w:unhideWhenUsed="0" w:uiPriority="0" w:semiHidden="0" w:name="Title"/>
-    <w:lsdException w:unhideWhenUsed="0" w:uiPriority="0" w:semiHidden="0" w:name="Closing"/>
-    <w:lsdException w:unhideWhenUsed="0" w:uiPriority="0" w:semiHidden="0" w:name="Signature"/>
-    <w:lsdException w:uiPriority="1" w:name="Default Paragraph Font"/>
-    <w:lsdException w:unhideWhenUsed="0" w:uiPriority="0" w:semiHidden="0" w:name="Body Text"/>
-    <w:lsdException w:unhideWhenUsed="0" w:uiPriority="0" w:semiHidden="0" w:name="Body Text Indent"/>
-    <w:lsdException w:unhideWhenUsed="0" w:uiPriority="0" w:semiHidden="0" w:name="List Continue"/>
-    <w:lsdException w:unhideWhenUsed="0" w:uiPriority="0" w:semiHidden="0" w:name="List Continue 2"/>
-    <w:lsdException w:unhideWhenUsed="0" w:uiPriority="0" w:semiHidden="0" w:name="List Continue 3"/>
-    <w:lsdException w:unhideWhenUsed="0" w:uiPriority="0" w:semiHidden="0" w:name="List Continue 4"/>
-    <w:lsdException w:unhideWhenUsed="0" w:uiPriority="0" w:semiHidden="0" w:name="List Continue 5"/>
-    <w:lsdException w:unhideWhenUsed="0" w:uiPriority="0" w:semiHidden="0" w:name="Message Header"/>
-    <w:lsdException w:qFormat="1" w:unhideWhenUsed="0" w:uiPriority="0" w:semiHidden="0" w:name="Subtitle"/>
-    <w:lsdException w:unhideWhenUsed="0" w:uiPriority="0" w:semiHidden="0" w:name="Salutation"/>
-    <w:lsdException w:unhideWhenUsed="0" w:uiPriority="0" w:semiHidden="0" w:name="Date"/>
-    <w:lsdException w:unhideWhenUsed="0" w:uiPriority="0" w:semiHidden="0" w:name="Body Text First Indent"/>
-    <w:lsdException w:unhideWhenUsed="0" w:uiPriority="0" w:semiHidden="0" w:name="Body Text First Indent 2"/>
-    <w:lsdException w:unhideWhenUsed="0" w:uiPriority="0" w:semiHidden="0" w:name="Note Heading"/>
-    <w:lsdException w:unhideWhenUsed="0" w:uiPriority="0" w:semiHidden="0" w:name="Body Text 2"/>
-    <w:lsdException w:unhideWhenUsed="0" w:uiPriority="0" w:semiHidden="0" w:name="Body Text 3"/>
-    <w:lsdException w:unhideWhenUsed="0" w:uiPriority="0" w:semiHidden="0" w:name="Body Text Indent 2"/>
-    <w:lsdException w:unhideWhenUsed="0" w:uiPriority="0" w:semiHidden="0" w:name="Body Text Indent 3"/>
-    <w:lsdException w:unhideWhenUsed="0" w:uiPriority="0" w:semiHidden="0" w:name="Block Text"/>
-    <w:lsdException w:unhideWhenUsed="0" w:uiPriority="0" w:semiHidden="0" w:name="Hyperlink"/>
-    <w:lsdException w:unhideWhenUsed="0" w:uiPriority="0" w:semiHidden="0" w:name="FollowedHyperlink"/>
-    <w:lsdException w:qFormat="1" w:unhideWhenUsed="0" w:uiPriority="0" w:semiHidden="0" w:name="Strong"/>
-    <w:lsdException w:qFormat="1" w:unhideWhenUsed="0" w:uiPriority="0" w:semiHidden="0" w:name="Emphasis"/>
-    <w:lsdException w:unhideWhenUsed="0" w:uiPriority="0" w:semiHidden="0" w:name="Document Map"/>
-    <w:lsdException w:unhideWhenUsed="0" w:uiPriority="0" w:semiHidden="0" w:name="Plain Text"/>
-    <w:lsdException w:unhideWhenUsed="0" w:uiPriority="0" w:semiHidden="0" w:name="E-mail Signature"/>
-    <w:lsdException w:qFormat="1" w:unhideWhenUsed="0" w:uiPriority="0" w:semiHidden="0" w:name="Normal (Web)"/>
-    <w:lsdException w:unhideWhenUsed="0" w:uiPriority="0" w:semiHidden="0" w:name="HTML Acronym"/>
-    <w:lsdException w:unhideWhenUsed="0" w:uiPriority="0" w:semiHidden="0" w:name="HTML Address"/>
-    <w:lsdException w:unhideWhenUsed="0" w:uiPriority="0" w:semiHidden="0" w:name="HTML Cite"/>
-    <w:lsdException w:unhideWhenUsed="0" w:uiPriority="0" w:semiHidden="0" w:name="HTML Code"/>
-    <w:lsdException w:unhideWhenUsed="0" w:uiPriority="0" w:semiHidden="0" w:name="HTML Definition"/>
-    <w:lsdException w:unhideWhenUsed="0" w:uiPriority="0" w:semiHidden="0" w:name="HTML Keyboard"/>
-    <w:lsdException w:unhideWhenUsed="0" w:uiPriority="0" w:semiHidden="0" w:name="HTML Preformatted"/>
-    <w:lsdException w:unhideWhenUsed="0" w:uiPriority="0" w:semiHidden="0" w:name="HTML Sample"/>
-    <w:lsdException w:unhideWhenUsed="0" w:uiPriority="0" w:semiHidden="0" w:name="HTML Typewriter"/>
-    <w:lsdException w:unhideWhenUsed="0" w:uiPriority="0" w:semiHidden="0" w:name="HTML Variable"/>
-    <w:lsdException w:qFormat="1" w:uiPriority="99" w:name="Normal Table"/>
-    <w:lsdException w:unhideWhenUsed="0" w:uiPriority="0" w:semiHidden="0" w:name="annotation subject"/>
-    <w:lsdException w:uiPriority="0" w:name="Table Simple 1"/>
-    <w:lsdException w:uiPriority="0" w:name="Table Simple 2"/>
-    <w:lsdException w:uiPriority="0" w:name="Table Simple 3"/>
-    <w:lsdException w:uiPriority="0" w:name="Table Classic 1"/>
-    <w:lsdException w:uiPriority="0" w:name="Table Classic 2"/>
-    <w:lsdException w:uiPriority="0" w:name="Table Classic 3"/>
-    <w:lsdException w:uiPriority="0" w:name="Table Classic 4"/>
-    <w:lsdException w:uiPriority="0" w:name="Table Colorful 1"/>
-    <w:lsdException w:uiPriority="0" w:name="Table Colorful 2"/>
-    <w:lsdException w:uiPriority="0" w:name="Table Colorful 3"/>
-    <w:lsdException w:uiPriority="0" w:name="Table Columns 1"/>
-    <w:lsdException w:uiPriority="0" w:name="Table Columns 2"/>
-    <w:lsdException w:uiPriority="0" w:name="Table Columns 3"/>
-    <w:lsdException w:uiPriority="0" w:name="Table Columns 4"/>
-    <w:lsdException w:uiPriority="0" w:name="Table Columns 5"/>
-    <w:lsdException w:uiPriority="0" w:name="Table Grid 1"/>
-    <w:lsdException w:uiPriority="0" w:name="Table Grid 2"/>
-    <w:lsdException w:uiPriority="0" w:name="Table Grid 3"/>
-    <w:lsdException w:uiPriority="0" w:name="Table Grid 4"/>
-    <w:lsdException w:uiPriority="0" w:name="Table Grid 5"/>
-    <w:lsdException w:uiPriority="0" w:name="Table Grid 6"/>
-    <w:lsdException w:uiPriority="0" w:name="Table Grid 7"/>
-    <w:lsdException w:uiPriority="0" w:name="Table Grid 8"/>
-    <w:lsdException w:uiPriority="0" w:name="Table List 1"/>
-    <w:lsdException w:uiPriority="0" w:name="Table List 2"/>
-    <w:lsdException w:uiPriority="0" w:name="Table List 3"/>
-    <w:lsdException w:uiPriority="0" w:name="Table List 4"/>
-    <w:lsdException w:uiPriority="0" w:name="Table List 5"/>
-    <w:lsdException w:uiPriority="0" w:name="Table List 6"/>
-    <w:lsdException w:uiPriority="0" w:name="Table List 7"/>
-    <w:lsdException w:uiPriority="0" w:name="Table List 8"/>
-    <w:lsdException w:uiPriority="0" w:name="Table 3D effects 1"/>
-    <w:lsdException w:uiPriority="0" w:name="Table 3D effects 2"/>
-    <w:lsdException w:uiPriority="0" w:name="Table 3D effects 3"/>
-    <w:lsdException w:uiPriority="0" w:name="Table Contemporary"/>
-    <w:lsdException w:uiPriority="0" w:name="Table Elegant"/>
-    <w:lsdException w:uiPriority="0" w:name="Table Professional"/>
-    <w:lsdException w:uiPriority="0" w:name="Table Subtle 1"/>
-    <w:lsdException w:uiPriority="0" w:name="Table Subtle 2"/>
-    <w:lsdException w:uiPriority="0" w:name="Table Web 1"/>
-    <w:lsdException w:uiPriority="0" w:name="Table Web 2"/>
-    <w:lsdException w:uiPriority="0" w:name="Table Web 3"/>
-    <w:lsdException w:unhideWhenUsed="0" w:uiPriority="0" w:semiHidden="0" w:name="Balloon Text"/>
-    <w:lsdException w:unhideWhenUsed="0" w:uiPriority="0" w:semiHidden="0" w:name="Table Grid"/>
-    <w:lsdException w:uiPriority="0" w:name="Table Theme"/>
+  <w:latentStyles w:defLockedState="0" w:defUIPriority="0" w:defSemiHidden="0" w:defUnhideWhenUsed="0" w:defQFormat="0" w:count="371">
+    <w:lsdException w:name="Normal" w:qFormat="1"/>
+    <w:lsdException w:name="heading 1" w:qFormat="1"/>
+    <w:lsdException w:name="heading 2" w:semiHidden="1" w:unhideWhenUsed="1" w:qFormat="1"/>
+    <w:lsdException w:name="heading 3" w:semiHidden="1" w:unhideWhenUsed="1" w:qFormat="1"/>
+    <w:lsdException w:name="heading 4" w:semiHidden="1" w:unhideWhenUsed="1" w:qFormat="1"/>
+    <w:lsdException w:name="heading 5" w:semiHidden="1" w:unhideWhenUsed="1" w:qFormat="1"/>
+    <w:lsdException w:name="heading 6" w:semiHidden="1" w:unhideWhenUsed="1" w:qFormat="1"/>
+    <w:lsdException w:name="heading 7" w:semiHidden="1" w:unhideWhenUsed="1" w:qFormat="1"/>
+    <w:lsdException w:name="heading 8" w:semiHidden="1" w:unhideWhenUsed="1" w:qFormat="1"/>
+    <w:lsdException w:name="heading 9" w:semiHidden="1" w:unhideWhenUsed="1" w:qFormat="1"/>
+    <w:lsdException w:name="caption" w:semiHidden="1" w:unhideWhenUsed="1" w:qFormat="1"/>
+    <w:lsdException w:name="Title" w:qFormat="1"/>
+    <w:lsdException w:name="Default Paragraph Font" w:semiHidden="1" w:uiPriority="1" w:unhideWhenUsed="1"/>
+    <w:lsdException w:name="Subtitle" w:qFormat="1"/>
+    <w:lsdException w:name="Strong" w:qFormat="1"/>
+    <w:lsdException w:name="Emphasis" w:qFormat="1"/>
+    <w:lsdException w:name="HTML Top of Form" w:semiHidden="1" w:uiPriority="99" w:unhideWhenUsed="1"/>
+    <w:lsdException w:name="HTML Bottom of Form" w:semiHidden="1" w:uiPriority="99" w:unhideWhenUsed="1"/>
+    <w:lsdException w:name="Normal (Web)" w:qFormat="1"/>
+    <w:lsdException w:name="Normal Table" w:semiHidden="1" w:uiPriority="99" w:unhideWhenUsed="1" w:qFormat="1"/>
+    <w:lsdException w:name="No List" w:semiHidden="1" w:uiPriority="99" w:unhideWhenUsed="1"/>
+    <w:lsdException w:name="Outline List 1" w:semiHidden="1" w:uiPriority="99" w:unhideWhenUsed="1"/>
+    <w:lsdException w:name="Outline List 2" w:semiHidden="1" w:uiPriority="99" w:unhideWhenUsed="1"/>
+    <w:lsdException w:name="Outline List 3" w:semiHidden="1" w:uiPriority="99" w:unhideWhenUsed="1"/>
+    <w:lsdException w:name="Table Simple 1" w:semiHidden="1" w:unhideWhenUsed="1"/>
+    <w:lsdException w:name="Table Simple 2" w:semiHidden="1" w:unhideWhenUsed="1"/>
+    <w:lsdException w:name="Table Simple 3" w:semiHidden="1" w:unhideWhenUsed="1"/>
+    <w:lsdException w:name="Table Classic 1" w:semiHidden="1" w:unhideWhenUsed="1"/>
+    <w:lsdException w:name="Table Classic 2" w:semiHidden="1" w:unhideWhenUsed="1"/>
+    <w:lsdException w:name="Table Classic 3" w:semiHidden="1" w:unhideWhenUsed="1"/>
+    <w:lsdException w:name="Table Classic 4" w:semiHidden="1" w:unhideWhenUsed="1"/>
+    <w:lsdException w:name="Table Colorful 1" w:semiHidden="1" w:unhideWhenUsed="1"/>
+    <w:lsdException w:name="Table Colorful 2" w:semiHidden="1" w:unhideWhenUsed="1"/>
+    <w:lsdException w:name="Table Colorful 3" w:semiHidden="1" w:unhideWhenUsed="1"/>
+    <w:lsdException w:name="Table Columns 1" w:semiHidden="1" w:unhideWhenUsed="1"/>
+    <w:lsdException w:name="Table Columns 2" w:semiHidden="1" w:unhideWhenUsed="1"/>
+    <w:lsdException w:name="Table Columns 3" w:semiHidden="1" w:unhideWhenUsed="1"/>
+    <w:lsdException w:name="Table Columns 4" w:semiHidden="1" w:unhideWhenUsed="1"/>
+    <w:lsdException w:name="Table Columns 5" w:semiHidden="1" w:unhideWhenUsed="1"/>
+    <w:lsdException w:name="Table Grid 1" w:semiHidden="1" w:unhideWhenUsed="1"/>
+    <w:lsdException w:name="Table Grid 2" w:semiHidden="1" w:unhideWhenUsed="1"/>
+    <w:lsdException w:name="Table Grid 3" w:semiHidden="1" w:unhideWhenUsed="1"/>
+    <w:lsdException w:name="Table Grid 4" w:semiHidden="1" w:unhideWhenUsed="1"/>
+    <w:lsdException w:name="Table Grid 5" w:semiHidden="1" w:unhideWhenUsed="1"/>
+    <w:lsdException w:name="Table Grid 6" w:semiHidden="1" w:unhideWhenUsed="1"/>
+    <w:lsdException w:name="Table Grid 7" w:semiHidden="1" w:unhideWhenUsed="1"/>
+    <w:lsdException w:name="Table Grid 8" w:semiHidden="1" w:unhideWhenUsed="1"/>
+    <w:lsdException w:name="Table List 1" w:semiHidden="1" w:unhideWhenUsed="1"/>
+    <w:lsdException w:name="Table List 2" w:semiHidden="1" w:unhideWhenUsed="1"/>
+    <w:lsdException w:name="Table List 3" w:semiHidden="1" w:unhideWhenUsed="1"/>
+    <w:lsdException w:name="Table List 4" w:semiHidden="1" w:unhideWhenUsed="1"/>
+    <w:lsdException w:name="Table List 5" w:semiHidden="1" w:unhideWhenUsed="1"/>
+    <w:lsdException w:name="Table List 6" w:semiHidden="1" w:unhideWhenUsed="1"/>
+    <w:lsdException w:name="Table List 7" w:semiHidden="1" w:unhideWhenUsed="1"/>
+    <w:lsdException w:name="Table List 8" w:semiHidden="1" w:unhideWhenUsed="1"/>
+    <w:lsdException w:name="Table 3D effects 1" w:semiHidden="1" w:unhideWhenUsed="1"/>
+    <w:lsdException w:name="Table 3D effects 2" w:semiHidden="1" w:unhideWhenUsed="1"/>
+    <w:lsdException w:name="Table 3D effects 3" w:semiHidden="1" w:unhideWhenUsed="1"/>
+    <w:lsdException w:name="Table Contemporary" w:semiHidden="1" w:unhideWhenUsed="1"/>
+    <w:lsdException w:name="Table Elegant" w:semiHidden="1" w:unhideWhenUsed="1"/>
+    <w:lsdException w:name="Table Professional" w:semiHidden="1" w:unhideWhenUsed="1"/>
+    <w:lsdException w:name="Table Subtle 1" w:semiHidden="1" w:unhideWhenUsed="1"/>
+    <w:lsdException w:name="Table Subtle 2" w:semiHidden="1" w:unhideWhenUsed="1"/>
+    <w:lsdException w:name="Table Web 1" w:semiHidden="1" w:unhideWhenUsed="1"/>
+    <w:lsdException w:name="Table Web 2" w:semiHidden="1" w:unhideWhenUsed="1"/>
+    <w:lsdException w:name="Table Web 3" w:semiHidden="1" w:unhideWhenUsed="1"/>
+    <w:lsdException w:name="Table Grid" w:semiHidden="1" w:unhideWhenUsed="1"/>
+    <w:lsdException w:name="Table Theme" w:semiHidden="1" w:unhideWhenUsed="1"/>
+    <w:lsdException w:name="Placeholder Text" w:semiHidden="1" w:uiPriority="99"/>
+    <w:lsdException w:name="No Spacing" w:uiPriority="99"/>
+    <w:lsdException w:name="Light Shading" w:uiPriority="99"/>
+    <w:lsdException w:name="Light List" w:uiPriority="99"/>
+    <w:lsdException w:name="Light Grid" w:uiPriority="99"/>
+    <w:lsdException w:name="Medium Shading 1" w:uiPriority="99"/>
+    <w:lsdException w:name="Medium Shading 2" w:uiPriority="99"/>
+    <w:lsdException w:name="Medium List 1" w:uiPriority="99"/>
+    <w:lsdException w:name="Medium List 2" w:uiPriority="99"/>
+    <w:lsdException w:name="Medium Grid 1" w:uiPriority="99"/>
+    <w:lsdException w:name="Medium Grid 2" w:uiPriority="99"/>
+    <w:lsdException w:name="Medium Grid 3" w:uiPriority="99"/>
+    <w:lsdException w:name="Dark List" w:uiPriority="99"/>
+    <w:lsdException w:name="Colorful Shading" w:uiPriority="99"/>
+    <w:lsdException w:name="Colorful List" w:uiPriority="99"/>
+    <w:lsdException w:name="Colorful Grid" w:uiPriority="99"/>
+    <w:lsdException w:name="Light Shading Accent 1" w:uiPriority="99"/>
+    <w:lsdException w:name="Light List Accent 1" w:uiPriority="99"/>
+    <w:lsdException w:name="Light Grid Accent 1" w:uiPriority="99"/>
+    <w:lsdException w:name="Medium Shading 1 Accent 1" w:uiPriority="99"/>
+    <w:lsdException w:name="Medium Shading 2 Accent 1" w:uiPriority="99"/>
+    <w:lsdException w:name="Medium List 1 Accent 1" w:uiPriority="99"/>
+    <w:lsdException w:name="Revision" w:semiHidden="1" w:uiPriority="99"/>
+    <w:lsdException w:name="List Paragraph" w:uiPriority="99"/>
+    <w:lsdException w:name="Quote" w:uiPriority="99"/>
+    <w:lsdException w:name="Intense Quote" w:uiPriority="99"/>
+    <w:lsdException w:name="Medium List 2 Accent 1" w:uiPriority="99"/>
+    <w:lsdException w:name="Medium Grid 1 Accent 1" w:uiPriority="99"/>
+    <w:lsdException w:name="Medium Grid 2 Accent 1" w:uiPriority="99"/>
+    <w:lsdException w:name="Medium Grid 3 Accent 1" w:uiPriority="99"/>
+    <w:lsdException w:name="Dark List Accent 1" w:uiPriority="99"/>
+    <w:lsdException w:name="Colorful Shading Accent 1" w:uiPriority="99"/>
+    <w:lsdException w:name="Colorful List Accent 1" w:uiPriority="99"/>
+    <w:lsdException w:name="Colorful Grid Accent 1" w:uiPriority="99"/>
+    <w:lsdException w:name="Light Shading Accent 2" w:uiPriority="99"/>
+    <w:lsdException w:name="Light List Accent 2" w:uiPriority="99"/>
+    <w:lsdException w:name="Light Grid Accent 2" w:uiPriority="99"/>
+    <w:lsdException w:name="Medium Shading 1 Accent 2" w:uiPriority="99"/>
+    <w:lsdException w:name="Medium Shading 2 Accent 2" w:uiPriority="99"/>
+    <w:lsdException w:name="Medium List 1 Accent 2" w:uiPriority="99"/>
+    <w:lsdException w:name="Medium List 2 Accent 2" w:uiPriority="99"/>
+    <w:lsdException w:name="Medium Grid 1 Accent 2" w:uiPriority="99"/>
+    <w:lsdException w:name="Medium Grid 2 Accent 2" w:uiPriority="99"/>
+    <w:lsdException w:name="Medium Grid 3 Accent 2" w:uiPriority="99"/>
+    <w:lsdException w:name="Dark List Accent 2" w:uiPriority="99"/>
+    <w:lsdException w:name="Colorful Shading Accent 2" w:uiPriority="99"/>
+    <w:lsdException w:name="Colorful List Accent 2" w:uiPriority="99"/>
+    <w:lsdException w:name="Colorful Grid Accent 2" w:uiPriority="99"/>
+    <w:lsdException w:name="Light Shading Accent 3" w:uiPriority="99"/>
+    <w:lsdException w:name="Light List Accent 3" w:uiPriority="99"/>
+    <w:lsdException w:name="Light Grid Accent 3" w:uiPriority="99"/>
+    <w:lsdException w:name="Medium Shading 1 Accent 3" w:uiPriority="99"/>
+    <w:lsdException w:name="Medium Shading 2 Accent 3" w:uiPriority="99"/>
+    <w:lsdException w:name="Medium List 1 Accent 3" w:uiPriority="99"/>
+    <w:lsdException w:name="Medium List 2 Accent 3" w:uiPriority="99"/>
+    <w:lsdException w:name="Medium Grid 1 Accent 3" w:uiPriority="99"/>
+    <w:lsdException w:name="Medium Grid 2 Accent 3" w:uiPriority="99"/>
+    <w:lsdException w:name="Medium Grid 3 Accent 3" w:uiPriority="99"/>
+    <w:lsdException w:name="Dark List Accent 3" w:uiPriority="99"/>
+    <w:lsdException w:name="Colorful Shading Accent 3" w:uiPriority="99"/>
+    <w:lsdException w:name="Colorful List Accent 3" w:uiPriority="99"/>
+    <w:lsdException w:name="Colorful Grid Accent 3" w:uiPriority="99"/>
+    <w:lsdException w:name="Light Shading Accent 4" w:uiPriority="99"/>
+    <w:lsdException w:name="Light List Accent 4" w:uiPriority="99"/>
+    <w:lsdException w:name="Light Grid Accent 4" w:uiPriority="99"/>
+    <w:lsdException w:name="Medium Shading 1 Accent 4" w:uiPriority="99"/>
+    <w:lsdException w:name="Medium Shading 2 Accent 4" w:uiPriority="99"/>
+    <w:lsdException w:name="Medium List 1 Accent 4" w:uiPriority="99"/>
+    <w:lsdException w:name="Medium List 2 Accent 4" w:uiPriority="99"/>
+    <w:lsdException w:name="Medium Grid 1 Accent 4" w:uiPriority="99"/>
+    <w:lsdException w:name="Medium Grid 2 Accent 4" w:uiPriority="99"/>
+    <w:lsdException w:name="Medium Grid 3 Accent 4" w:uiPriority="99"/>
+    <w:lsdException w:name="Dark List Accent 4" w:uiPriority="99"/>
+    <w:lsdException w:name="Colorful Shading Accent 4" w:uiPriority="99"/>
+    <w:lsdException w:name="Colorful List Accent 4" w:uiPriority="99"/>
+    <w:lsdException w:name="Colorful Grid Accent 4" w:uiPriority="99"/>
+    <w:lsdException w:name="Light Shading Accent 5" w:uiPriority="99"/>
+    <w:lsdException w:name="Light List Accent 5" w:uiPriority="99"/>
+    <w:lsdException w:name="Light Grid Accent 5" w:uiPriority="99"/>
+    <w:lsdException w:name="Medium Shading 1 Accent 5" w:uiPriority="99"/>
+    <w:lsdException w:name="Medium Shading 2 Accent 5" w:uiPriority="99"/>
+    <w:lsdException w:name="Medium List 1 Accent 5" w:uiPriority="99"/>
+    <w:lsdException w:name="Medium List 2 Accent 5" w:uiPriority="99"/>
+    <w:lsdException w:name="Medium Grid 1 Accent 5" w:uiPriority="99"/>
+    <w:lsdException w:name="Medium Grid 2 Accent 5" w:uiPriority="99"/>
+    <w:lsdException w:name="Medium Grid 3 Accent 5" w:uiPriority="99"/>
+    <w:lsdException w:name="Dark List Accent 5" w:uiPriority="99"/>
+    <w:lsdException w:name="Colorful Shading Accent 5" w:uiPriority="99"/>
+    <w:lsdException w:name="Colorful List Accent 5" w:uiPriority="99"/>
+    <w:lsdException w:name="Colorful Grid Accent 5" w:uiPriority="99"/>
+    <w:lsdException w:name="Light Shading Accent 6" w:uiPriority="99"/>
+    <w:lsdException w:name="Light List Accent 6" w:uiPriority="99"/>
+    <w:lsdException w:name="Light Grid Accent 6" w:uiPriority="99"/>
+    <w:lsdException w:name="Medium Shading 1 Accent 6" w:uiPriority="99"/>
+    <w:lsdException w:name="Medium Shading 2 Accent 6" w:uiPriority="99"/>
+    <w:lsdException w:name="Medium List 1 Accent 6" w:uiPriority="99"/>
+    <w:lsdException w:name="Medium List 2 Accent 6" w:uiPriority="99"/>
+    <w:lsdException w:name="Medium Grid 1 Accent 6" w:uiPriority="99"/>
+    <w:lsdException w:name="Medium Grid 2 Accent 6" w:uiPriority="99"/>
+    <w:lsdException w:name="Medium Grid 3 Accent 6" w:uiPriority="99"/>
+    <w:lsdException w:name="Dark List Accent 6" w:uiPriority="99"/>
+    <w:lsdException w:name="Colorful Shading Accent 6" w:uiPriority="99"/>
+    <w:lsdException w:name="Colorful List Accent 6" w:uiPriority="99"/>
+    <w:lsdException w:name="Colorful Grid Accent 6" w:uiPriority="99"/>
+    <w:lsdException w:name="Subtle Emphasis" w:uiPriority="19" w:qFormat="1"/>
+    <w:lsdException w:name="Intense Emphasis" w:uiPriority="21" w:qFormat="1"/>
+    <w:lsdException w:name="Subtle Reference" w:uiPriority="31" w:qFormat="1"/>
+    <w:lsdException w:name="Intense Reference" w:uiPriority="32" w:qFormat="1"/>
+    <w:lsdException w:name="Book Title" w:uiPriority="33" w:qFormat="1"/>
+    <w:lsdException w:name="Bibliography" w:semiHidden="1" w:uiPriority="37" w:unhideWhenUsed="1"/>
+    <w:lsdException w:name="TOC Heading" w:semiHidden="1" w:uiPriority="39" w:unhideWhenUsed="1" w:qFormat="1"/>
+    <w:lsdException w:name="Plain Table 1" w:uiPriority="41"/>
+    <w:lsdException w:name="Plain Table 2" w:uiPriority="42"/>
+    <w:lsdException w:name="Plain Table 3" w:uiPriority="43"/>
+    <w:lsdException w:name="Plain Table 4" w:uiPriority="44"/>
+    <w:lsdException w:name="Plain Table 5" w:uiPriority="45"/>
+    <w:lsdException w:name="Grid Table Light" w:uiPriority="40"/>
+    <w:lsdException w:name="Grid Table 1 Light" w:uiPriority="46"/>
+    <w:lsdException w:name="Grid Table 2" w:uiPriority="47"/>
+    <w:lsdException w:name="Grid Table 3" w:uiPriority="48"/>
+    <w:lsdException w:name="Grid Table 4" w:uiPriority="49"/>
+    <w:lsdException w:name="Grid Table 5 Dark" w:uiPriority="50"/>
+    <w:lsdException w:name="Grid Table 6 Colorful" w:uiPriority="51"/>
+    <w:lsdException w:name="Grid Table 7 Colorful" w:uiPriority="52"/>
+    <w:lsdException w:name="Grid Table 1 Light Accent 1" w:uiPriority="46"/>
+    <w:lsdException w:name="Grid Table 2 Accent 1" w:uiPriority="47"/>
+    <w:lsdException w:name="Grid Table 3 Accent 1" w:uiPriority="48"/>
+    <w:lsdException w:name="Grid Table 4 Accent 1" w:uiPriority="49"/>
+    <w:lsdException w:name="Grid Table 5 Dark Accent 1" w:uiPriority="50"/>
+    <w:lsdException w:name="Grid Table 6 Colorful Accent 1" w:uiPriority="51"/>
+    <w:lsdException w:name="Grid Table 7 Colorful Accent 1" w:uiPriority="52"/>
+    <w:lsdException w:name="Grid Table 1 Light Accent 2" w:uiPriority="46"/>
+    <w:lsdException w:name="Grid Table 2 Accent 2" w:uiPriority="47"/>
+    <w:lsdException w:name="Grid Table 3 Accent 2" w:uiPriority="48"/>
+    <w:lsdException w:name="Grid Table 4 Accent 2" w:uiPriority="49"/>
+    <w:lsdException w:name="Grid Table 5 Dark Accent 2" w:uiPriority="50"/>
+    <w:lsdException w:name="Grid Table 6 Colorful Accent 2" w:uiPriority="51"/>
+    <w:lsdException w:name="Grid Table 7 Colorful Accent 2" w:uiPriority="52"/>
+    <w:lsdException w:name="Grid Table 1 Light Accent 3" w:uiPriority="46"/>
+    <w:lsdException w:name="Grid Table 2 Accent 3" w:uiPriority="47"/>
+    <w:lsdException w:name="Grid Table 3 Accent 3" w:uiPriority="48"/>
+    <w:lsdException w:name="Grid Table 4 Accent 3" w:uiPriority="49"/>
+    <w:lsdException w:name="Grid Table 5 Dark Accent 3" w:uiPriority="50"/>
+    <w:lsdException w:name="Grid Table 6 Colorful Accent 3" w:uiPriority="51"/>
+    <w:lsdException w:name="Grid Table 7 Colorful Accent 3" w:uiPriority="52"/>
+    <w:lsdException w:name="Grid Table 1 Light Accent 4" w:uiPriority="46"/>
+    <w:lsdException w:name="Grid Table 2 Accent 4" w:uiPriority="47"/>
+    <w:lsdException w:name="Grid Table 3 Accent 4" w:uiPriority="48"/>
+    <w:lsdException w:name="Grid Table 4 Accent 4" w:uiPriority="49"/>
+    <w:lsdException w:name="Grid Table 5 Dark Accent 4" w:uiPriority="50"/>
+    <w:lsdException w:name="Grid Table 6 Colorful Accent 4" w:uiPriority="51"/>
+    <w:lsdException w:name="Grid Table 7 Colorful Accent 4" w:uiPriority="52"/>
+    <w:lsdException w:name="Grid Table 1 Light Accent 5" w:uiPriority="46"/>
+    <w:lsdException w:name="Grid Table 2 Accent 5" w:uiPriority="47"/>
+    <w:lsdException w:name="Grid Table 3 Accent 5" w:uiPriority="48"/>
+    <w:lsdException w:name="Grid Table 4 Accent 5" w:uiPriority="49"/>
+    <w:lsdException w:name="Grid Table 5 Dark Accent 5" w:uiPriority="50"/>
+    <w:lsdException w:name="Grid Table 6 Colorful Accent 5" w:uiPriority="51"/>
+    <w:lsdException w:name="Grid Table 7 Colorful Accent 5" w:uiPriority="52"/>
+    <w:lsdException w:name="Grid Table 1 Light Accent 6" w:uiPriority="46"/>
+    <w:lsdException w:name="Grid Table 2 Accent 6" w:uiPriority="47"/>
+    <w:lsdException w:name="Grid Table 3 Accent 6" w:uiPriority="48"/>
+    <w:lsdException w:name="Grid Table 4 Accent 6" w:uiPriority="49"/>
+    <w:lsdException w:name="Grid Table 5 Dark Accent 6" w:uiPriority="50"/>
+    <w:lsdException w:name="Grid Table 6 Colorful Accent 6" w:uiPriority="51"/>
+    <w:lsdException w:name="Grid Table 7 Colorful Accent 6" w:uiPriority="52"/>
+    <w:lsdException w:name="List Table 1 Light" w:uiPriority="46"/>
+    <w:lsdException w:name="List Table 2" w:uiPriority="47"/>
+    <w:lsdException w:name="List Table 3" w:uiPriority="48"/>
+    <w:lsdException w:name="List Table 4" w:uiPriority="49"/>
+    <w:lsdException w:name="List Table 5 Dark" w:uiPriority="50"/>
+    <w:lsdException w:name="List Table 6 Colorful" w:uiPriority="51"/>
+    <w:lsdException w:name="List Table 7 Colorful" w:uiPriority="52"/>
+    <w:lsdException w:name="List Table 1 Light Accent 1" w:uiPriority="46"/>
+    <w:lsdException w:name="List Table 2 Accent 1" w:uiPriority="47"/>
+    <w:lsdException w:name="List Table 3 Accent 1" w:uiPriority="48"/>
+    <w:lsdException w:name="List Table 4 Accent 1" w:uiPriority="49"/>
+    <w:lsdException w:name="List Table 5 Dark Accent 1" w:uiPriority="50"/>
+    <w:lsdException w:name="List Table 6 Colorful Accent 1" w:uiPriority="51"/>
+    <w:lsdException w:name="List Table 7 Colorful Accent 1" w:uiPriority="52"/>
+    <w:lsdException w:name="List Table 1 Light Accent 2" w:uiPriority="46"/>
+    <w:lsdException w:name="List Table 2 Accent 2" w:uiPriority="47"/>
+    <w:lsdException w:name="List Table 3 Accent 2" w:uiPriority="48"/>
+    <w:lsdException w:name="List Table 4 Accent 2" w:uiPriority="49"/>
+    <w:lsdException w:name="List Table 5 Dark Accent 2" w:uiPriority="50"/>
+    <w:lsdException w:name="List Table 6 Colorful Accent 2" w:uiPriority="51"/>
+    <w:lsdException w:name="List Table 7 Colorful Accent 2" w:uiPriority="52"/>
+    <w:lsdException w:name="List Table 1 Light Accent 3" w:uiPriority="46"/>
+    <w:lsdException w:name="List Table 2 Accent 3" w:uiPriority="47"/>
+    <w:lsdException w:name="List Table 3 Accent 3" w:uiPriority="48"/>
+    <w:lsdException w:name="List Table 4 Accent 3" w:uiPriority="49"/>
+    <w:lsdException w:name="List Table 5 Dark Accent 3" w:uiPriority="50"/>
+    <w:lsdException w:name="List Table 6 Colorful Accent 3" w:uiPriority="51"/>
+    <w:lsdException w:name="List Table 7 Colorful Accent 3" w:uiPriority="52"/>
+    <w:lsdException w:name="List Table 1 Light Accent 4" w:uiPriority="46"/>
+    <w:lsdException w:name="List Table 2 Accent 4" w:uiPriority="47"/>
+    <w:lsdException w:name="List Table 3 Accent 4" w:uiPriority="48"/>
+    <w:lsdException w:name="List Table 4 Accent 4" w:uiPriority="49"/>
+    <w:lsdException w:name="List Table 5 Dark Accent 4" w:uiPriority="50"/>
+    <w:lsdException w:name="List Table 6 Colorful Accent 4" w:uiPriority="51"/>
+    <w:lsdException w:name="List Table 7 Colorful Accent 4" w:uiPriority="52"/>
+    <w:lsdException w:name="List Table 1 Light Accent 5" w:uiPriority="46"/>
+    <w:lsdException w:name="List Table 2 Accent 5" w:uiPriority="47"/>
+    <w:lsdException w:name="List Table 3 Accent 5" w:uiPriority="48"/>
+    <w:lsdException w:name="List Table 4 Accent 5" w:uiPriority="49"/>
+    <w:lsdException w:name="List Table 5 Dark Accent 5" w:uiPriority="50"/>
+    <w:lsdException w:name="List Table 6 Colorful Accent 5" w:uiPriority="51"/>
+    <w:lsdException w:name="List Table 7 Colorful Accent 5" w:uiPriority="52"/>
+    <w:lsdException w:name="List Table 1 Light Accent 6" w:uiPriority="46"/>
+    <w:lsdException w:name="List Table 2 Accent 6" w:uiPriority="47"/>
+    <w:lsdException w:name="List Table 3 Accent 6" w:uiPriority="48"/>
+    <w:lsdException w:name="List Table 4 Accent 6" w:uiPriority="49"/>
+    <w:lsdException w:name="List Table 5 Dark Accent 6" w:uiPriority="50"/>
+    <w:lsdException w:name="List Table 6 Colorful Accent 6" w:uiPriority="51"/>
+    <w:lsdException w:name="List Table 7 Colorful Accent 6" w:uiPriority="52"/>
   </w:latentStyles>
-  <w:style w:type="paragraph" w:default="1" w:styleId="1">
+  <w:style w:type="paragraph" w:default="1" w:styleId="Normal">
     <w:name w:val="Normal"/>
     <w:qFormat/>
-    <w:uiPriority w:val="0"/>
     <w:rPr>
-      <w:rFonts w:asciiTheme="minorHAnsi" w:hAnsiTheme="minorHAnsi" w:eastAsiaTheme="minorEastAsia" w:cstheme="minorBidi"/>
-      <w:lang w:val="en-US" w:eastAsia="zh-CN" w:bidi="ar-SA"/>
+      <w:lang w:val="en-US" w:eastAsia="zh-CN"/>
     </w:rPr>
   </w:style>
-  <w:style w:type="character" w:default="1" w:styleId="2">
+  <w:style w:type="character" w:default="1" w:styleId="Fuentedeprrafopredeter">
     <w:name w:val="Default Paragraph Font"/>
+    <w:uiPriority w:val="1"/>
     <w:semiHidden/>
     <w:unhideWhenUsed/>
-    <w:uiPriority w:val="1"/>
   </w:style>
-  <w:style w:type="table" w:default="1" w:styleId="3">
+  <w:style w:type="table" w:default="1" w:styleId="Tablanormal">
     <w:name w:val="Normal Table"/>
+    <w:uiPriority w:val="99"/>
     <w:semiHidden/>
     <w:unhideWhenUsed/>
-    <w:qFormat/>
-    <w:uiPriority w:val="99"/>
     <w:tblPr>
+      <w:tblInd w:w="0" w:type="dxa"/>
       <w:tblCellMar>
         <w:top w:w="0" w:type="dxa"/>
         <w:left w:w="108" w:type="dxa"/>
@@ -2081,19 +3557,34 @@
       </w:tblCellMar>
     </w:tblPr>
   </w:style>
-  <w:style w:type="paragraph" w:styleId="4">
+  <w:style w:type="numbering" w:default="1" w:styleId="Sinlista">
+    <w:name w:val="No List"/>
+    <w:uiPriority w:val="99"/>
+    <w:semiHidden/>
+    <w:unhideWhenUsed/>
+  </w:style>
+  <w:style w:type="paragraph" w:styleId="NormalWeb">
     <w:name w:val="Normal (Web)"/>
     <w:qFormat/>
-    <w:uiPriority w:val="0"/>
     <w:pPr>
       <w:spacing w:beforeAutospacing="1" w:afterAutospacing="1"/>
     </w:pPr>
     <w:rPr>
-      <w:rFonts w:ascii="Times New Roman" w:hAnsi="Times New Roman" w:eastAsia="SimSun" w:cs="Times New Roman"/>
+      <w:rFonts w:ascii="Times New Roman" w:eastAsia="SimSun" w:hAnsi="Times New Roman" w:cs="Times New Roman"/>
       <w:sz w:val="24"/>
       <w:szCs w:val="24"/>
-      <w:lang w:val="en-US" w:eastAsia="zh-CN" w:bidi="ar-SA"/>
+      <w:lang w:val="en-US" w:eastAsia="zh-CN"/>
     </w:rPr>
+  </w:style>
+  <w:style w:type="paragraph" w:styleId="Prrafodelista">
+    <w:name w:val="List Paragraph"/>
+    <w:basedOn w:val="Normal"/>
+    <w:uiPriority w:val="99"/>
+    <w:rsid w:val="00DB44E5"/>
+    <w:pPr>
+      <w:ind w:left="720"/>
+      <w:contextualSpacing/>
+    </w:pPr>
   </w:style>
 </w:styles>
 </file>
@@ -2350,6 +3841,7 @@
     </a:fmtScheme>
   </a:themeElements>
   <a:objectDefaults/>
+  <a:extraClrSchemeLst/>
 </a:theme>
 </file>
 

</xml_diff>